<commit_message>
Ajuste no caso de teste 07 e inclusão do caso de teste 08
</commit_message>
<xml_diff>
--- a/4.4 Caso de Teste - UC-07 Agendar atividade.docx
+++ b/4.4 Caso de Teste - UC-07 Agendar atividade.docx
@@ -2214,8 +2214,10 @@
                 <w:bCs/>
                 <w:sz w:val="24"/>
               </w:rPr>
-              <w:t>01</w:t>
-            </w:r>
+              <w:t>02</w:t>
+            </w:r>
+            <w:bookmarkStart w:id="0" w:name="_GoBack"/>
+            <w:bookmarkEnd w:id="0"/>
           </w:p>
         </w:tc>
         <w:tc>
@@ -3838,26 +3840,13 @@
                 <w:sz w:val="18"/>
                 <w:szCs w:val="18"/>
               </w:rPr>
-              <w:t>S</w:t>
-            </w:r>
-            <w:r>
-              <w:rPr>
-                <w:rFonts w:ascii="Arial" w:hAnsi="Arial" w:cs="Arial"/>
-                <w:b/>
-                <w:bCs/>
-                <w:sz w:val="18"/>
-                <w:szCs w:val="18"/>
-              </w:rPr>
-              <w:t>AIR DA TELA DE AGENDAMENTO DE ATIVIDADE E RETORNAR A TELA INICIAL</w:t>
+              <w:t>SAIR DA TELA DE AGENDAMENTO DE ATIVIDADE E RETORNAR A TELA INICIAL</w:t>
             </w:r>
           </w:p>
         </w:tc>
       </w:tr>
     </w:tbl>
-    <w:p>
-      <w:bookmarkStart w:id="0" w:name="_GoBack"/>
-      <w:bookmarkEnd w:id="0"/>
-    </w:p>
+    <w:p/>
     <w:tbl>
       <w:tblPr>
         <w:tblW w:w="0" w:type="auto"/>

</xml_diff>

<commit_message>
Ajustes nos casos de teste 07,10,12 e 14
</commit_message>
<xml_diff>
--- a/4.4 Caso de Teste - UC-07 Agendar atividade.docx
+++ b/4.4 Caso de Teste - UC-07 Agendar atividade.docx
@@ -3785,6 +3785,161 @@
         <w:spacing w:after="0"/>
       </w:pPr>
     </w:p>
+    <w:p>
+      <w:pPr>
+        <w:spacing w:after="0"/>
+      </w:pPr>
+    </w:p>
+    <w:p>
+      <w:pPr>
+        <w:spacing w:after="0"/>
+      </w:pPr>
+    </w:p>
+    <w:p>
+      <w:pPr>
+        <w:spacing w:after="0"/>
+      </w:pPr>
+    </w:p>
+    <w:p>
+      <w:pPr>
+        <w:spacing w:after="0"/>
+      </w:pPr>
+    </w:p>
+    <w:p>
+      <w:pPr>
+        <w:spacing w:after="0"/>
+      </w:pPr>
+    </w:p>
+    <w:p>
+      <w:pPr>
+        <w:spacing w:after="0"/>
+      </w:pPr>
+    </w:p>
+    <w:p>
+      <w:pPr>
+        <w:spacing w:after="0"/>
+      </w:pPr>
+    </w:p>
+    <w:p>
+      <w:pPr>
+        <w:spacing w:after="0"/>
+      </w:pPr>
+    </w:p>
+    <w:p>
+      <w:pPr>
+        <w:spacing w:after="0"/>
+      </w:pPr>
+    </w:p>
+    <w:p>
+      <w:pPr>
+        <w:spacing w:after="0"/>
+      </w:pPr>
+    </w:p>
+    <w:p>
+      <w:pPr>
+        <w:spacing w:after="0"/>
+      </w:pPr>
+    </w:p>
+    <w:p>
+      <w:pPr>
+        <w:spacing w:after="0"/>
+      </w:pPr>
+    </w:p>
+    <w:p>
+      <w:pPr>
+        <w:spacing w:after="0"/>
+      </w:pPr>
+    </w:p>
+    <w:p>
+      <w:pPr>
+        <w:spacing w:after="0"/>
+      </w:pPr>
+    </w:p>
+    <w:p>
+      <w:pPr>
+        <w:spacing w:after="0"/>
+      </w:pPr>
+    </w:p>
+    <w:p>
+      <w:pPr>
+        <w:spacing w:after="0"/>
+      </w:pPr>
+    </w:p>
+    <w:p>
+      <w:pPr>
+        <w:spacing w:after="0"/>
+      </w:pPr>
+    </w:p>
+    <w:p>
+      <w:pPr>
+        <w:spacing w:after="0"/>
+      </w:pPr>
+    </w:p>
+    <w:p>
+      <w:pPr>
+        <w:spacing w:after="0"/>
+      </w:pPr>
+    </w:p>
+    <w:p>
+      <w:pPr>
+        <w:spacing w:after="0"/>
+      </w:pPr>
+    </w:p>
+    <w:p>
+      <w:pPr>
+        <w:spacing w:after="0"/>
+      </w:pPr>
+    </w:p>
+    <w:p>
+      <w:pPr>
+        <w:spacing w:after="0"/>
+      </w:pPr>
+    </w:p>
+    <w:p>
+      <w:pPr>
+        <w:spacing w:after="0"/>
+      </w:pPr>
+    </w:p>
+    <w:p>
+      <w:pPr>
+        <w:spacing w:after="0"/>
+      </w:pPr>
+    </w:p>
+    <w:p>
+      <w:pPr>
+        <w:spacing w:after="0"/>
+      </w:pPr>
+    </w:p>
+    <w:p>
+      <w:pPr>
+        <w:spacing w:after="0"/>
+      </w:pPr>
+    </w:p>
+    <w:p>
+      <w:pPr>
+        <w:spacing w:after="0"/>
+      </w:pPr>
+    </w:p>
+    <w:p>
+      <w:pPr>
+        <w:spacing w:after="0"/>
+      </w:pPr>
+    </w:p>
+    <w:p>
+      <w:pPr>
+        <w:spacing w:after="0"/>
+      </w:pPr>
+    </w:p>
+    <w:p>
+      <w:pPr>
+        <w:spacing w:after="0"/>
+      </w:pPr>
+    </w:p>
+    <w:p>
+      <w:pPr>
+        <w:spacing w:after="0"/>
+      </w:pPr>
+    </w:p>
     <w:tbl>
       <w:tblPr>
         <w:tblW w:w="9214" w:type="dxa"/>
@@ -3834,6 +3989,7 @@
                 <w:rFonts w:ascii="Arial" w:hAnsi="Arial" w:cs="Arial"/>
                 <w:b/>
               </w:rPr>
+              <w:lastRenderedPageBreak/>
               <w:t>CT NO.</w:t>
             </w:r>
           </w:p>
@@ -5213,18 +5369,7 @@
                 <w:sz w:val="18"/>
                 <w:szCs w:val="18"/>
               </w:rPr>
-              <w:t>N</w:t>
-            </w:r>
-            <w:bookmarkStart w:id="0" w:name="_GoBack"/>
-            <w:bookmarkEnd w:id="0"/>
-            <w:r>
-              <w:rPr>
-                <w:rFonts w:ascii="Arial" w:hAnsi="Arial" w:cs="Arial"/>
-                <w:bCs/>
-                <w:sz w:val="18"/>
-                <w:szCs w:val="18"/>
-              </w:rPr>
-              <w:t>ÃO CLICAR</w:t>
+              <w:t>NÃO CLICAR</w:t>
             </w:r>
           </w:p>
         </w:tc>
@@ -5413,6 +5558,2574 @@
           <w:p>
             <w:pPr>
               <w:pStyle w:val="Cabealho"/>
+              <w:jc w:val="center"/>
+              <w:rPr>
+                <w:rFonts w:ascii="Arial" w:hAnsi="Arial" w:cs="Arial"/>
+                <w:bCs/>
+                <w:sz w:val="18"/>
+                <w:szCs w:val="18"/>
+              </w:rPr>
+            </w:pPr>
+            <w:r>
+              <w:rPr>
+                <w:rFonts w:ascii="Arial" w:hAnsi="Arial" w:cs="Arial"/>
+                <w:bCs/>
+                <w:sz w:val="18"/>
+                <w:szCs w:val="18"/>
+              </w:rPr>
+              <w:t>SISTEMA VOLTA PARA A TELA INICIAL</w:t>
+            </w:r>
+          </w:p>
+        </w:tc>
+      </w:tr>
+    </w:tbl>
+    <w:p>
+      <w:pPr>
+        <w:rPr>
+          <w:sz w:val="8"/>
+        </w:rPr>
+      </w:pPr>
+    </w:p>
+    <w:tbl>
+      <w:tblPr>
+        <w:tblW w:w="9283" w:type="dxa"/>
+        <w:tblInd w:w="-72" w:type="dxa"/>
+        <w:tblBorders>
+          <w:top w:val="single" w:sz="4" w:space="0" w:color="auto"/>
+          <w:left w:val="single" w:sz="4" w:space="0" w:color="auto"/>
+          <w:bottom w:val="single" w:sz="4" w:space="0" w:color="auto"/>
+          <w:right w:val="single" w:sz="4" w:space="0" w:color="auto"/>
+          <w:insideH w:val="single" w:sz="4" w:space="0" w:color="auto"/>
+          <w:insideV w:val="single" w:sz="4" w:space="0" w:color="auto"/>
+        </w:tblBorders>
+        <w:tblCellMar>
+          <w:left w:w="70" w:type="dxa"/>
+          <w:right w:w="70" w:type="dxa"/>
+        </w:tblCellMar>
+        <w:tblLook w:val="0000" w:firstRow="0" w:lastRow="0" w:firstColumn="0" w:lastColumn="0" w:noHBand="0" w:noVBand="0"/>
+      </w:tblPr>
+      <w:tblGrid>
+        <w:gridCol w:w="1236"/>
+        <w:gridCol w:w="1228"/>
+        <w:gridCol w:w="1402"/>
+        <w:gridCol w:w="1359"/>
+        <w:gridCol w:w="1393"/>
+        <w:gridCol w:w="1314"/>
+        <w:gridCol w:w="1351"/>
+      </w:tblGrid>
+      <w:tr>
+        <w:tc>
+          <w:tcPr>
+            <w:tcW w:w="1236" w:type="dxa"/>
+            <w:tcBorders>
+              <w:bottom w:val="single" w:sz="4" w:space="0" w:color="auto"/>
+            </w:tcBorders>
+            <w:shd w:val="clear" w:color="auto" w:fill="BFBFBF" w:themeFill="background1" w:themeFillShade="BF"/>
+          </w:tcPr>
+          <w:p>
+            <w:pPr>
+              <w:pStyle w:val="Cabealho"/>
+              <w:jc w:val="center"/>
+              <w:rPr>
+                <w:rFonts w:ascii="Arial" w:hAnsi="Arial" w:cs="Arial"/>
+                <w:b/>
+              </w:rPr>
+            </w:pPr>
+            <w:r>
+              <w:rPr>
+                <w:rFonts w:ascii="Arial" w:hAnsi="Arial" w:cs="Arial"/>
+                <w:b/>
+              </w:rPr>
+              <w:t>Aplicado em</w:t>
+            </w:r>
+          </w:p>
+        </w:tc>
+        <w:tc>
+          <w:tcPr>
+            <w:tcW w:w="1228" w:type="dxa"/>
+            <w:tcBorders>
+              <w:bottom w:val="single" w:sz="4" w:space="0" w:color="auto"/>
+            </w:tcBorders>
+            <w:shd w:val="clear" w:color="auto" w:fill="BFBFBF" w:themeFill="background1" w:themeFillShade="BF"/>
+          </w:tcPr>
+          <w:p>
+            <w:pPr>
+              <w:pStyle w:val="Cabealho"/>
+              <w:jc w:val="center"/>
+              <w:rPr>
+                <w:rFonts w:ascii="Arial" w:hAnsi="Arial" w:cs="Arial"/>
+                <w:b/>
+              </w:rPr>
+            </w:pPr>
+            <w:r>
+              <w:rPr>
+                <w:rFonts w:ascii="Arial" w:hAnsi="Arial" w:cs="Arial"/>
+                <w:b/>
+              </w:rPr>
+              <w:t>Aplicado</w:t>
+            </w:r>
+          </w:p>
+          <w:p>
+            <w:pPr>
+              <w:pStyle w:val="Cabealho"/>
+              <w:jc w:val="center"/>
+              <w:rPr>
+                <w:rFonts w:ascii="Arial" w:hAnsi="Arial" w:cs="Arial"/>
+                <w:b/>
+              </w:rPr>
+            </w:pPr>
+            <w:proofErr w:type="gramStart"/>
+            <w:r>
+              <w:rPr>
+                <w:rFonts w:ascii="Arial" w:hAnsi="Arial" w:cs="Arial"/>
+                <w:b/>
+              </w:rPr>
+              <w:t>por</w:t>
+            </w:r>
+            <w:proofErr w:type="gramEnd"/>
+          </w:p>
+        </w:tc>
+        <w:tc>
+          <w:tcPr>
+            <w:tcW w:w="1402" w:type="dxa"/>
+            <w:tcBorders>
+              <w:bottom w:val="single" w:sz="4" w:space="0" w:color="auto"/>
+            </w:tcBorders>
+            <w:shd w:val="clear" w:color="auto" w:fill="BFBFBF" w:themeFill="background1" w:themeFillShade="BF"/>
+          </w:tcPr>
+          <w:p>
+            <w:pPr>
+              <w:pStyle w:val="Cabealho"/>
+              <w:jc w:val="center"/>
+              <w:rPr>
+                <w:rFonts w:ascii="Arial" w:hAnsi="Arial" w:cs="Arial"/>
+                <w:b/>
+              </w:rPr>
+            </w:pPr>
+            <w:r>
+              <w:rPr>
+                <w:rFonts w:ascii="Arial" w:hAnsi="Arial" w:cs="Arial"/>
+                <w:b/>
+              </w:rPr>
+              <w:t>Quantidade</w:t>
+            </w:r>
+          </w:p>
+          <w:p>
+            <w:pPr>
+              <w:pStyle w:val="Cabealho"/>
+              <w:jc w:val="center"/>
+              <w:rPr>
+                <w:rFonts w:ascii="Arial" w:hAnsi="Arial" w:cs="Arial"/>
+                <w:b/>
+              </w:rPr>
+            </w:pPr>
+            <w:proofErr w:type="gramStart"/>
+            <w:r>
+              <w:rPr>
+                <w:rFonts w:ascii="Arial" w:hAnsi="Arial" w:cs="Arial"/>
+                <w:b/>
+              </w:rPr>
+              <w:t>de</w:t>
+            </w:r>
+            <w:proofErr w:type="gramEnd"/>
+            <w:r>
+              <w:rPr>
+                <w:rFonts w:ascii="Arial" w:hAnsi="Arial" w:cs="Arial"/>
+                <w:b/>
+              </w:rPr>
+              <w:t xml:space="preserve"> falhas</w:t>
+            </w:r>
+          </w:p>
+        </w:tc>
+        <w:tc>
+          <w:tcPr>
+            <w:tcW w:w="1359" w:type="dxa"/>
+            <w:tcBorders>
+              <w:bottom w:val="single" w:sz="4" w:space="0" w:color="auto"/>
+            </w:tcBorders>
+            <w:shd w:val="clear" w:color="auto" w:fill="BFBFBF" w:themeFill="background1" w:themeFillShade="BF"/>
+          </w:tcPr>
+          <w:p>
+            <w:pPr>
+              <w:pStyle w:val="Cabealho"/>
+              <w:jc w:val="center"/>
+              <w:rPr>
+                <w:rFonts w:ascii="Arial" w:hAnsi="Arial" w:cs="Arial"/>
+                <w:b/>
+              </w:rPr>
+            </w:pPr>
+            <w:r>
+              <w:rPr>
+                <w:rFonts w:ascii="Arial" w:hAnsi="Arial" w:cs="Arial"/>
+                <w:b/>
+              </w:rPr>
+              <w:t>Depurado por</w:t>
+            </w:r>
+          </w:p>
+        </w:tc>
+        <w:tc>
+          <w:tcPr>
+            <w:tcW w:w="1393" w:type="dxa"/>
+            <w:tcBorders>
+              <w:bottom w:val="single" w:sz="4" w:space="0" w:color="auto"/>
+            </w:tcBorders>
+            <w:shd w:val="clear" w:color="auto" w:fill="BFBFBF" w:themeFill="background1" w:themeFillShade="BF"/>
+          </w:tcPr>
+          <w:p>
+            <w:pPr>
+              <w:pStyle w:val="Cabealho"/>
+              <w:jc w:val="center"/>
+              <w:rPr>
+                <w:rFonts w:ascii="Arial" w:hAnsi="Arial" w:cs="Arial"/>
+                <w:b/>
+              </w:rPr>
+            </w:pPr>
+            <w:r>
+              <w:rPr>
+                <w:rFonts w:ascii="Arial" w:hAnsi="Arial" w:cs="Arial"/>
+                <w:b/>
+              </w:rPr>
+              <w:t>Reaplicado</w:t>
+            </w:r>
+          </w:p>
+          <w:p>
+            <w:pPr>
+              <w:pStyle w:val="Cabealho"/>
+              <w:jc w:val="center"/>
+              <w:rPr>
+                <w:rFonts w:ascii="Arial" w:hAnsi="Arial" w:cs="Arial"/>
+                <w:b/>
+              </w:rPr>
+            </w:pPr>
+            <w:proofErr w:type="gramStart"/>
+            <w:r>
+              <w:rPr>
+                <w:rFonts w:ascii="Arial" w:hAnsi="Arial" w:cs="Arial"/>
+                <w:b/>
+              </w:rPr>
+              <w:t>em</w:t>
+            </w:r>
+            <w:proofErr w:type="gramEnd"/>
+          </w:p>
+        </w:tc>
+        <w:tc>
+          <w:tcPr>
+            <w:tcW w:w="1314" w:type="dxa"/>
+            <w:tcBorders>
+              <w:bottom w:val="single" w:sz="4" w:space="0" w:color="auto"/>
+            </w:tcBorders>
+            <w:shd w:val="clear" w:color="auto" w:fill="BFBFBF" w:themeFill="background1" w:themeFillShade="BF"/>
+          </w:tcPr>
+          <w:p>
+            <w:pPr>
+              <w:pStyle w:val="Cabealho"/>
+              <w:jc w:val="center"/>
+              <w:rPr>
+                <w:rFonts w:ascii="Arial" w:hAnsi="Arial" w:cs="Arial"/>
+                <w:b/>
+              </w:rPr>
+            </w:pPr>
+            <w:r>
+              <w:rPr>
+                <w:rFonts w:ascii="Arial" w:hAnsi="Arial" w:cs="Arial"/>
+                <w:b/>
+              </w:rPr>
+              <w:t>Reaplicado</w:t>
+            </w:r>
+          </w:p>
+          <w:p>
+            <w:pPr>
+              <w:pStyle w:val="Cabealho"/>
+              <w:jc w:val="center"/>
+              <w:rPr>
+                <w:rFonts w:ascii="Arial" w:hAnsi="Arial" w:cs="Arial"/>
+                <w:b/>
+              </w:rPr>
+            </w:pPr>
+            <w:proofErr w:type="gramStart"/>
+            <w:r>
+              <w:rPr>
+                <w:rFonts w:ascii="Arial" w:hAnsi="Arial" w:cs="Arial"/>
+                <w:b/>
+              </w:rPr>
+              <w:t>por</w:t>
+            </w:r>
+            <w:proofErr w:type="gramEnd"/>
+          </w:p>
+        </w:tc>
+        <w:tc>
+          <w:tcPr>
+            <w:tcW w:w="1351" w:type="dxa"/>
+            <w:tcBorders>
+              <w:bottom w:val="single" w:sz="4" w:space="0" w:color="auto"/>
+            </w:tcBorders>
+            <w:shd w:val="clear" w:color="auto" w:fill="BFBFBF" w:themeFill="background1" w:themeFillShade="BF"/>
+          </w:tcPr>
+          <w:p>
+            <w:pPr>
+              <w:pStyle w:val="Cabealho"/>
+              <w:jc w:val="center"/>
+              <w:rPr>
+                <w:rFonts w:ascii="Arial" w:hAnsi="Arial" w:cs="Arial"/>
+                <w:b/>
+              </w:rPr>
+            </w:pPr>
+            <w:r>
+              <w:rPr>
+                <w:rFonts w:ascii="Arial" w:hAnsi="Arial" w:cs="Arial"/>
+                <w:b/>
+              </w:rPr>
+              <w:t>Quantidade</w:t>
+            </w:r>
+          </w:p>
+          <w:p>
+            <w:pPr>
+              <w:pStyle w:val="Cabealho"/>
+              <w:jc w:val="center"/>
+              <w:rPr>
+                <w:rFonts w:ascii="Arial" w:hAnsi="Arial" w:cs="Arial"/>
+                <w:b/>
+              </w:rPr>
+            </w:pPr>
+            <w:proofErr w:type="gramStart"/>
+            <w:r>
+              <w:rPr>
+                <w:rFonts w:ascii="Arial" w:hAnsi="Arial" w:cs="Arial"/>
+                <w:b/>
+              </w:rPr>
+              <w:t>de</w:t>
+            </w:r>
+            <w:proofErr w:type="gramEnd"/>
+            <w:r>
+              <w:rPr>
+                <w:rFonts w:ascii="Arial" w:hAnsi="Arial" w:cs="Arial"/>
+                <w:b/>
+              </w:rPr>
+              <w:t xml:space="preserve"> falhas</w:t>
+            </w:r>
+          </w:p>
+        </w:tc>
+      </w:tr>
+      <w:tr>
+        <w:trPr>
+          <w:trHeight w:val="189"/>
+        </w:trPr>
+        <w:tc>
+          <w:tcPr>
+            <w:tcW w:w="1236" w:type="dxa"/>
+          </w:tcPr>
+          <w:p>
+            <w:pPr>
+              <w:pStyle w:val="Cabealho"/>
+              <w:jc w:val="center"/>
+              <w:rPr>
+                <w:rFonts w:ascii="Arial" w:hAnsi="Arial" w:cs="Arial"/>
+                <w:b/>
+                <w:bCs/>
+              </w:rPr>
+            </w:pPr>
+          </w:p>
+        </w:tc>
+        <w:tc>
+          <w:tcPr>
+            <w:tcW w:w="1228" w:type="dxa"/>
+          </w:tcPr>
+          <w:p>
+            <w:pPr>
+              <w:pStyle w:val="Cabealho"/>
+              <w:jc w:val="center"/>
+              <w:rPr>
+                <w:rFonts w:ascii="Arial" w:hAnsi="Arial" w:cs="Arial"/>
+                <w:b/>
+                <w:bCs/>
+              </w:rPr>
+            </w:pPr>
+          </w:p>
+        </w:tc>
+        <w:tc>
+          <w:tcPr>
+            <w:tcW w:w="1402" w:type="dxa"/>
+          </w:tcPr>
+          <w:p>
+            <w:pPr>
+              <w:pStyle w:val="Cabealho"/>
+              <w:jc w:val="center"/>
+              <w:rPr>
+                <w:rFonts w:ascii="Arial" w:hAnsi="Arial" w:cs="Arial"/>
+                <w:b/>
+                <w:bCs/>
+              </w:rPr>
+            </w:pPr>
+          </w:p>
+        </w:tc>
+        <w:tc>
+          <w:tcPr>
+            <w:tcW w:w="1359" w:type="dxa"/>
+          </w:tcPr>
+          <w:p>
+            <w:pPr>
+              <w:pStyle w:val="Cabealho"/>
+              <w:jc w:val="center"/>
+              <w:rPr>
+                <w:rFonts w:ascii="Arial" w:hAnsi="Arial" w:cs="Arial"/>
+                <w:b/>
+                <w:bCs/>
+              </w:rPr>
+            </w:pPr>
+          </w:p>
+        </w:tc>
+        <w:tc>
+          <w:tcPr>
+            <w:tcW w:w="1393" w:type="dxa"/>
+          </w:tcPr>
+          <w:p>
+            <w:pPr>
+              <w:pStyle w:val="Cabealho"/>
+              <w:jc w:val="center"/>
+              <w:rPr>
+                <w:rFonts w:ascii="Arial" w:hAnsi="Arial" w:cs="Arial"/>
+                <w:b/>
+                <w:bCs/>
+              </w:rPr>
+            </w:pPr>
+          </w:p>
+        </w:tc>
+        <w:tc>
+          <w:tcPr>
+            <w:tcW w:w="1314" w:type="dxa"/>
+          </w:tcPr>
+          <w:p>
+            <w:pPr>
+              <w:pStyle w:val="Cabealho"/>
+              <w:jc w:val="center"/>
+              <w:rPr>
+                <w:rFonts w:ascii="Arial" w:hAnsi="Arial" w:cs="Arial"/>
+                <w:b/>
+                <w:bCs/>
+              </w:rPr>
+            </w:pPr>
+          </w:p>
+        </w:tc>
+        <w:tc>
+          <w:tcPr>
+            <w:tcW w:w="1351" w:type="dxa"/>
+          </w:tcPr>
+          <w:p>
+            <w:pPr>
+              <w:pStyle w:val="Cabealho"/>
+              <w:jc w:val="center"/>
+              <w:rPr>
+                <w:rFonts w:ascii="Arial" w:hAnsi="Arial" w:cs="Arial"/>
+                <w:b/>
+                <w:bCs/>
+              </w:rPr>
+            </w:pPr>
+          </w:p>
+        </w:tc>
+      </w:tr>
+    </w:tbl>
+    <w:p>
+      <w:pPr>
+        <w:rPr>
+          <w:sz w:val="6"/>
+        </w:rPr>
+      </w:pPr>
+    </w:p>
+    <w:p>
+      <w:pPr>
+        <w:rPr>
+          <w:sz w:val="6"/>
+        </w:rPr>
+      </w:pPr>
+    </w:p>
+    <w:p>
+      <w:pPr>
+        <w:rPr>
+          <w:sz w:val="6"/>
+        </w:rPr>
+      </w:pPr>
+    </w:p>
+    <w:p>
+      <w:pPr>
+        <w:rPr>
+          <w:sz w:val="6"/>
+        </w:rPr>
+      </w:pPr>
+    </w:p>
+    <w:p>
+      <w:pPr>
+        <w:rPr>
+          <w:sz w:val="6"/>
+        </w:rPr>
+      </w:pPr>
+    </w:p>
+    <w:p>
+      <w:pPr>
+        <w:rPr>
+          <w:sz w:val="6"/>
+        </w:rPr>
+      </w:pPr>
+    </w:p>
+    <w:p>
+      <w:pPr>
+        <w:rPr>
+          <w:sz w:val="6"/>
+        </w:rPr>
+      </w:pPr>
+    </w:p>
+    <w:p>
+      <w:pPr>
+        <w:rPr>
+          <w:sz w:val="6"/>
+        </w:rPr>
+      </w:pPr>
+    </w:p>
+    <w:p>
+      <w:pPr>
+        <w:rPr>
+          <w:sz w:val="6"/>
+        </w:rPr>
+      </w:pPr>
+    </w:p>
+    <w:p>
+      <w:pPr>
+        <w:rPr>
+          <w:sz w:val="6"/>
+        </w:rPr>
+      </w:pPr>
+    </w:p>
+    <w:p>
+      <w:pPr>
+        <w:rPr>
+          <w:sz w:val="6"/>
+        </w:rPr>
+      </w:pPr>
+    </w:p>
+    <w:p>
+      <w:pPr>
+        <w:rPr>
+          <w:sz w:val="6"/>
+        </w:rPr>
+      </w:pPr>
+    </w:p>
+    <w:p>
+      <w:pPr>
+        <w:rPr>
+          <w:sz w:val="6"/>
+        </w:rPr>
+      </w:pPr>
+    </w:p>
+    <w:p>
+      <w:pPr>
+        <w:rPr>
+          <w:sz w:val="6"/>
+        </w:rPr>
+      </w:pPr>
+    </w:p>
+    <w:p>
+      <w:pPr>
+        <w:rPr>
+          <w:sz w:val="6"/>
+        </w:rPr>
+      </w:pPr>
+    </w:p>
+    <w:p>
+      <w:pPr>
+        <w:rPr>
+          <w:sz w:val="6"/>
+        </w:rPr>
+      </w:pPr>
+    </w:p>
+    <w:p>
+      <w:pPr>
+        <w:rPr>
+          <w:sz w:val="6"/>
+        </w:rPr>
+      </w:pPr>
+    </w:p>
+    <w:p>
+      <w:pPr>
+        <w:rPr>
+          <w:sz w:val="6"/>
+        </w:rPr>
+      </w:pPr>
+    </w:p>
+    <w:tbl>
+      <w:tblPr>
+        <w:tblW w:w="9214" w:type="dxa"/>
+        <w:tblInd w:w="-72" w:type="dxa"/>
+        <w:tblBorders>
+          <w:top w:val="single" w:sz="4" w:space="0" w:color="auto"/>
+          <w:left w:val="single" w:sz="4" w:space="0" w:color="auto"/>
+          <w:bottom w:val="single" w:sz="4" w:space="0" w:color="auto"/>
+          <w:right w:val="single" w:sz="4" w:space="0" w:color="auto"/>
+          <w:insideH w:val="single" w:sz="4" w:space="0" w:color="auto"/>
+          <w:insideV w:val="single" w:sz="4" w:space="0" w:color="auto"/>
+        </w:tblBorders>
+        <w:tblLayout w:type="fixed"/>
+        <w:tblCellMar>
+          <w:left w:w="70" w:type="dxa"/>
+          <w:right w:w="70" w:type="dxa"/>
+        </w:tblCellMar>
+        <w:tblLook w:val="0000" w:firstRow="0" w:lastRow="0" w:firstColumn="0" w:lastColumn="0" w:noHBand="0" w:noVBand="0"/>
+      </w:tblPr>
+      <w:tblGrid>
+        <w:gridCol w:w="1135"/>
+        <w:gridCol w:w="708"/>
+        <w:gridCol w:w="1985"/>
+        <w:gridCol w:w="1701"/>
+        <w:gridCol w:w="1559"/>
+        <w:gridCol w:w="2126"/>
+      </w:tblGrid>
+      <w:tr>
+        <w:tc>
+          <w:tcPr>
+            <w:tcW w:w="1135" w:type="dxa"/>
+            <w:tcBorders>
+              <w:bottom w:val="single" w:sz="4" w:space="0" w:color="auto"/>
+            </w:tcBorders>
+            <w:shd w:val="clear" w:color="auto" w:fill="BFBFBF" w:themeFill="background1" w:themeFillShade="BF"/>
+          </w:tcPr>
+          <w:p>
+            <w:pPr>
+              <w:pStyle w:val="Cabealho"/>
+              <w:jc w:val="center"/>
+              <w:rPr>
+                <w:rFonts w:ascii="Arial" w:hAnsi="Arial" w:cs="Arial"/>
+                <w:b/>
+              </w:rPr>
+            </w:pPr>
+            <w:r>
+              <w:rPr>
+                <w:rFonts w:ascii="Arial" w:hAnsi="Arial" w:cs="Arial"/>
+                <w:b/>
+              </w:rPr>
+              <w:lastRenderedPageBreak/>
+              <w:t>CT NO.</w:t>
+            </w:r>
+          </w:p>
+        </w:tc>
+        <w:tc>
+          <w:tcPr>
+            <w:tcW w:w="8079" w:type="dxa"/>
+            <w:gridSpan w:val="5"/>
+            <w:tcBorders>
+              <w:bottom w:val="single" w:sz="4" w:space="0" w:color="auto"/>
+            </w:tcBorders>
+            <w:shd w:val="clear" w:color="auto" w:fill="BFBFBF" w:themeFill="background1" w:themeFillShade="BF"/>
+            <w:vAlign w:val="center"/>
+          </w:tcPr>
+          <w:p>
+            <w:pPr>
+              <w:pStyle w:val="Cabealho"/>
+              <w:jc w:val="center"/>
+              <w:rPr>
+                <w:rFonts w:ascii="Arial" w:hAnsi="Arial" w:cs="Arial"/>
+                <w:b/>
+              </w:rPr>
+            </w:pPr>
+            <w:r>
+              <w:rPr>
+                <w:rFonts w:ascii="Arial" w:hAnsi="Arial" w:cs="Arial"/>
+                <w:b/>
+              </w:rPr>
+              <w:t>PROPÓSITO</w:t>
+            </w:r>
+          </w:p>
+        </w:tc>
+      </w:tr>
+      <w:tr>
+        <w:trPr>
+          <w:trHeight w:val="189"/>
+        </w:trPr>
+        <w:tc>
+          <w:tcPr>
+            <w:tcW w:w="1135" w:type="dxa"/>
+            <w:tcBorders>
+              <w:bottom w:val="single" w:sz="4" w:space="0" w:color="auto"/>
+            </w:tcBorders>
+          </w:tcPr>
+          <w:p>
+            <w:pPr>
+              <w:pStyle w:val="Cabealho"/>
+              <w:jc w:val="center"/>
+              <w:rPr>
+                <w:rFonts w:ascii="Arial" w:hAnsi="Arial" w:cs="Arial"/>
+                <w:b/>
+                <w:bCs/>
+              </w:rPr>
+            </w:pPr>
+            <w:r>
+              <w:rPr>
+                <w:rFonts w:ascii="Arial" w:hAnsi="Arial" w:cs="Arial"/>
+                <w:b/>
+                <w:bCs/>
+                <w:sz w:val="24"/>
+              </w:rPr>
+              <w:t>03</w:t>
+            </w:r>
+          </w:p>
+        </w:tc>
+        <w:tc>
+          <w:tcPr>
+            <w:tcW w:w="8079" w:type="dxa"/>
+            <w:gridSpan w:val="5"/>
+            <w:tcBorders>
+              <w:bottom w:val="single" w:sz="4" w:space="0" w:color="auto"/>
+            </w:tcBorders>
+          </w:tcPr>
+          <w:p>
+            <w:pPr>
+              <w:pStyle w:val="Cabealho"/>
+              <w:rPr>
+                <w:rFonts w:ascii="Arial" w:hAnsi="Arial" w:cs="Arial"/>
+                <w:b/>
+                <w:bCs/>
+              </w:rPr>
+            </w:pPr>
+            <w:r>
+              <w:rPr>
+                <w:rFonts w:ascii="Arial" w:hAnsi="Arial" w:cs="Arial"/>
+                <w:b/>
+                <w:bCs/>
+              </w:rPr>
+              <w:t xml:space="preserve">VALIDAR O </w:t>
+            </w:r>
+            <w:r>
+              <w:rPr>
+                <w:rFonts w:ascii="Arial" w:hAnsi="Arial" w:cs="Arial"/>
+                <w:b/>
+                <w:bCs/>
+              </w:rPr>
+              <w:t>AGENDAMENTO</w:t>
+            </w:r>
+            <w:r>
+              <w:rPr>
+                <w:rFonts w:ascii="Arial" w:hAnsi="Arial" w:cs="Arial"/>
+                <w:b/>
+                <w:bCs/>
+              </w:rPr>
+              <w:t xml:space="preserve"> DE ATIVIDADE INFORMANDO MANUALMENTE O CÓDIGO DO USUÁRIO</w:t>
+            </w:r>
+          </w:p>
+        </w:tc>
+      </w:tr>
+      <w:tr>
+        <w:tc>
+          <w:tcPr>
+            <w:tcW w:w="9214" w:type="dxa"/>
+            <w:gridSpan w:val="6"/>
+            <w:tcBorders>
+              <w:bottom w:val="single" w:sz="4" w:space="0" w:color="auto"/>
+            </w:tcBorders>
+            <w:shd w:val="clear" w:color="auto" w:fill="BFBFBF" w:themeFill="background1" w:themeFillShade="BF"/>
+          </w:tcPr>
+          <w:p>
+            <w:pPr>
+              <w:pStyle w:val="Cabealho"/>
+              <w:jc w:val="center"/>
+              <w:rPr>
+                <w:rFonts w:ascii="Arial" w:hAnsi="Arial" w:cs="Arial"/>
+                <w:b/>
+              </w:rPr>
+            </w:pPr>
+            <w:r>
+              <w:rPr>
+                <w:rFonts w:ascii="Arial" w:hAnsi="Arial" w:cs="Arial"/>
+                <w:b/>
+              </w:rPr>
+              <w:t>PRÉ-CONDIÇÕES</w:t>
+            </w:r>
+          </w:p>
+        </w:tc>
+      </w:tr>
+      <w:tr>
+        <w:trPr>
+          <w:trHeight w:val="189"/>
+        </w:trPr>
+        <w:tc>
+          <w:tcPr>
+            <w:tcW w:w="9214" w:type="dxa"/>
+            <w:gridSpan w:val="6"/>
+            <w:tcBorders>
+              <w:bottom w:val="single" w:sz="4" w:space="0" w:color="auto"/>
+            </w:tcBorders>
+          </w:tcPr>
+          <w:p>
+            <w:pPr>
+              <w:pStyle w:val="Cabealho"/>
+              <w:rPr>
+                <w:rFonts w:ascii="Arial" w:hAnsi="Arial" w:cs="Arial"/>
+                <w:b/>
+                <w:bCs/>
+              </w:rPr>
+            </w:pPr>
+            <w:r>
+              <w:rPr>
+                <w:rFonts w:ascii="Arial" w:hAnsi="Arial" w:cs="Arial"/>
+                <w:b/>
+                <w:bCs/>
+              </w:rPr>
+              <w:t>Usuário com Código do usuário “COD123” cadastrado</w:t>
+            </w:r>
+          </w:p>
+        </w:tc>
+      </w:tr>
+      <w:tr>
+        <w:trPr>
+          <w:trHeight w:val="473"/>
+        </w:trPr>
+        <w:tc>
+          <w:tcPr>
+            <w:tcW w:w="1843" w:type="dxa"/>
+            <w:gridSpan w:val="2"/>
+            <w:tcBorders>
+              <w:bottom w:val="single" w:sz="4" w:space="0" w:color="auto"/>
+            </w:tcBorders>
+            <w:shd w:val="clear" w:color="auto" w:fill="BFBFBF" w:themeFill="background1" w:themeFillShade="BF"/>
+            <w:vAlign w:val="center"/>
+          </w:tcPr>
+          <w:p>
+            <w:pPr>
+              <w:pStyle w:val="Cabealho"/>
+              <w:jc w:val="center"/>
+              <w:rPr>
+                <w:rFonts w:ascii="Arial" w:hAnsi="Arial" w:cs="Arial"/>
+                <w:b/>
+              </w:rPr>
+            </w:pPr>
+            <w:r>
+              <w:rPr>
+                <w:rFonts w:ascii="Arial" w:hAnsi="Arial" w:cs="Arial"/>
+                <w:b/>
+              </w:rPr>
+              <w:t xml:space="preserve">ENTRADA </w:t>
+            </w:r>
+            <w:proofErr w:type="gramStart"/>
+            <w:r>
+              <w:rPr>
+                <w:rFonts w:ascii="Arial" w:hAnsi="Arial" w:cs="Arial"/>
+                <w:b/>
+              </w:rPr>
+              <w:t>1</w:t>
+            </w:r>
+            <w:proofErr w:type="gramEnd"/>
+          </w:p>
+        </w:tc>
+        <w:tc>
+          <w:tcPr>
+            <w:tcW w:w="1985" w:type="dxa"/>
+            <w:tcBorders>
+              <w:bottom w:val="single" w:sz="4" w:space="0" w:color="auto"/>
+            </w:tcBorders>
+            <w:shd w:val="clear" w:color="auto" w:fill="BFBFBF" w:themeFill="background1" w:themeFillShade="BF"/>
+            <w:vAlign w:val="center"/>
+          </w:tcPr>
+          <w:p>
+            <w:pPr>
+              <w:pStyle w:val="Cabealho"/>
+              <w:jc w:val="center"/>
+              <w:rPr>
+                <w:rFonts w:ascii="Arial" w:hAnsi="Arial" w:cs="Arial"/>
+                <w:b/>
+              </w:rPr>
+            </w:pPr>
+            <w:r>
+              <w:rPr>
+                <w:rFonts w:ascii="Arial" w:hAnsi="Arial" w:cs="Arial"/>
+                <w:b/>
+              </w:rPr>
+              <w:t xml:space="preserve">ENTRADA </w:t>
+            </w:r>
+            <w:proofErr w:type="gramStart"/>
+            <w:r>
+              <w:rPr>
+                <w:rFonts w:ascii="Arial" w:hAnsi="Arial" w:cs="Arial"/>
+                <w:b/>
+              </w:rPr>
+              <w:t>2</w:t>
+            </w:r>
+            <w:proofErr w:type="gramEnd"/>
+          </w:p>
+        </w:tc>
+        <w:tc>
+          <w:tcPr>
+            <w:tcW w:w="1701" w:type="dxa"/>
+            <w:tcBorders>
+              <w:bottom w:val="single" w:sz="4" w:space="0" w:color="auto"/>
+            </w:tcBorders>
+            <w:shd w:val="clear" w:color="auto" w:fill="BFBFBF" w:themeFill="background1" w:themeFillShade="BF"/>
+            <w:vAlign w:val="center"/>
+          </w:tcPr>
+          <w:p>
+            <w:pPr>
+              <w:pStyle w:val="Cabealho"/>
+              <w:jc w:val="center"/>
+              <w:rPr>
+                <w:rFonts w:ascii="Arial" w:hAnsi="Arial" w:cs="Arial"/>
+                <w:b/>
+              </w:rPr>
+            </w:pPr>
+            <w:r>
+              <w:rPr>
+                <w:rFonts w:ascii="Arial" w:hAnsi="Arial" w:cs="Arial"/>
+                <w:b/>
+              </w:rPr>
+              <w:t xml:space="preserve">ENTRADA </w:t>
+            </w:r>
+            <w:proofErr w:type="gramStart"/>
+            <w:r>
+              <w:rPr>
+                <w:rFonts w:ascii="Arial" w:hAnsi="Arial" w:cs="Arial"/>
+                <w:b/>
+              </w:rPr>
+              <w:t>3</w:t>
+            </w:r>
+            <w:proofErr w:type="gramEnd"/>
+          </w:p>
+        </w:tc>
+        <w:tc>
+          <w:tcPr>
+            <w:tcW w:w="1559" w:type="dxa"/>
+            <w:tcBorders>
+              <w:bottom w:val="single" w:sz="4" w:space="0" w:color="auto"/>
+            </w:tcBorders>
+            <w:shd w:val="clear" w:color="auto" w:fill="BFBFBF" w:themeFill="background1" w:themeFillShade="BF"/>
+            <w:vAlign w:val="center"/>
+          </w:tcPr>
+          <w:p>
+            <w:pPr>
+              <w:pStyle w:val="Cabealho"/>
+              <w:jc w:val="center"/>
+              <w:rPr>
+                <w:rFonts w:ascii="Arial" w:hAnsi="Arial" w:cs="Arial"/>
+                <w:b/>
+              </w:rPr>
+            </w:pPr>
+            <w:r>
+              <w:rPr>
+                <w:rFonts w:ascii="Arial" w:hAnsi="Arial" w:cs="Arial"/>
+                <w:b/>
+              </w:rPr>
+              <w:t xml:space="preserve">ENTRADA </w:t>
+            </w:r>
+            <w:proofErr w:type="gramStart"/>
+            <w:r>
+              <w:rPr>
+                <w:rFonts w:ascii="Arial" w:hAnsi="Arial" w:cs="Arial"/>
+                <w:b/>
+              </w:rPr>
+              <w:t>4</w:t>
+            </w:r>
+            <w:proofErr w:type="gramEnd"/>
+          </w:p>
+        </w:tc>
+        <w:tc>
+          <w:tcPr>
+            <w:tcW w:w="2126" w:type="dxa"/>
+            <w:tcBorders>
+              <w:bottom w:val="single" w:sz="4" w:space="0" w:color="auto"/>
+            </w:tcBorders>
+            <w:shd w:val="clear" w:color="auto" w:fill="BFBFBF" w:themeFill="background1" w:themeFillShade="BF"/>
+            <w:vAlign w:val="center"/>
+          </w:tcPr>
+          <w:p>
+            <w:pPr>
+              <w:pStyle w:val="Cabealho"/>
+              <w:jc w:val="center"/>
+              <w:rPr>
+                <w:rFonts w:ascii="Arial" w:hAnsi="Arial" w:cs="Arial"/>
+                <w:b/>
+              </w:rPr>
+            </w:pPr>
+            <w:r>
+              <w:rPr>
+                <w:rFonts w:ascii="Arial" w:hAnsi="Arial" w:cs="Arial"/>
+                <w:b/>
+              </w:rPr>
+              <w:t xml:space="preserve">ENTRADA </w:t>
+            </w:r>
+            <w:proofErr w:type="gramStart"/>
+            <w:r>
+              <w:rPr>
+                <w:rFonts w:ascii="Arial" w:hAnsi="Arial" w:cs="Arial"/>
+                <w:b/>
+              </w:rPr>
+              <w:t>5</w:t>
+            </w:r>
+            <w:proofErr w:type="gramEnd"/>
+          </w:p>
+        </w:tc>
+      </w:tr>
+      <w:tr>
+        <w:trPr>
+          <w:trHeight w:val="573"/>
+        </w:trPr>
+        <w:tc>
+          <w:tcPr>
+            <w:tcW w:w="1843" w:type="dxa"/>
+            <w:gridSpan w:val="2"/>
+            <w:vAlign w:val="center"/>
+          </w:tcPr>
+          <w:p>
+            <w:pPr>
+              <w:spacing w:after="0" w:line="240" w:lineRule="auto"/>
+              <w:jc w:val="center"/>
+              <w:rPr>
+                <w:rFonts w:ascii="Arial" w:hAnsi="Arial" w:cs="Arial"/>
+                <w:b/>
+                <w:bCs/>
+              </w:rPr>
+            </w:pPr>
+            <w:r>
+              <w:rPr>
+                <w:rFonts w:ascii="Arial" w:hAnsi="Arial" w:cs="Arial"/>
+                <w:b/>
+              </w:rPr>
+              <w:t>CÓDIGO DO USUÁRIO</w:t>
+            </w:r>
+          </w:p>
+        </w:tc>
+        <w:tc>
+          <w:tcPr>
+            <w:tcW w:w="1985" w:type="dxa"/>
+            <w:vAlign w:val="center"/>
+          </w:tcPr>
+          <w:p>
+            <w:pPr>
+              <w:jc w:val="center"/>
+              <w:rPr>
+                <w:rFonts w:ascii="Arial" w:hAnsi="Arial" w:cs="Arial"/>
+                <w:b/>
+                <w:bCs/>
+              </w:rPr>
+            </w:pPr>
+            <w:r>
+              <w:rPr>
+                <w:rFonts w:ascii="Arial" w:hAnsi="Arial" w:cs="Arial"/>
+                <w:b/>
+              </w:rPr>
+              <w:br/>
+              <w:t>ATIVIDADE</w:t>
+            </w:r>
+          </w:p>
+        </w:tc>
+        <w:tc>
+          <w:tcPr>
+            <w:tcW w:w="1701" w:type="dxa"/>
+            <w:vAlign w:val="center"/>
+          </w:tcPr>
+          <w:p>
+            <w:pPr>
+              <w:spacing w:after="0" w:line="240" w:lineRule="auto"/>
+              <w:jc w:val="center"/>
+              <w:rPr>
+                <w:rFonts w:ascii="Arial" w:hAnsi="Arial" w:cs="Arial"/>
+                <w:b/>
+                <w:bCs/>
+              </w:rPr>
+            </w:pPr>
+            <w:r>
+              <w:rPr>
+                <w:rFonts w:ascii="Arial" w:hAnsi="Arial" w:cs="Arial"/>
+                <w:b/>
+              </w:rPr>
+              <w:t>DATA DA ATIVIDADE</w:t>
+            </w:r>
+          </w:p>
+        </w:tc>
+        <w:tc>
+          <w:tcPr>
+            <w:tcW w:w="1559" w:type="dxa"/>
+            <w:vAlign w:val="center"/>
+          </w:tcPr>
+          <w:p>
+            <w:pPr>
+              <w:spacing w:after="0" w:line="240" w:lineRule="auto"/>
+              <w:jc w:val="center"/>
+              <w:rPr>
+                <w:rFonts w:ascii="Arial" w:hAnsi="Arial" w:cs="Arial"/>
+                <w:b/>
+                <w:bCs/>
+              </w:rPr>
+            </w:pPr>
+            <w:r>
+              <w:rPr>
+                <w:rFonts w:ascii="Arial" w:hAnsi="Arial" w:cs="Arial"/>
+                <w:b/>
+                <w:bCs/>
+              </w:rPr>
+              <w:t>BOTÃO SALVAR</w:t>
+            </w:r>
+          </w:p>
+        </w:tc>
+        <w:tc>
+          <w:tcPr>
+            <w:tcW w:w="2126" w:type="dxa"/>
+            <w:vAlign w:val="center"/>
+          </w:tcPr>
+          <w:p>
+            <w:pPr>
+              <w:spacing w:after="0" w:line="240" w:lineRule="auto"/>
+              <w:jc w:val="center"/>
+              <w:rPr>
+                <w:rFonts w:ascii="Arial" w:hAnsi="Arial" w:cs="Arial"/>
+                <w:b/>
+                <w:bCs/>
+              </w:rPr>
+            </w:pPr>
+            <w:r>
+              <w:rPr>
+                <w:rFonts w:ascii="Arial" w:hAnsi="Arial" w:cs="Arial"/>
+                <w:b/>
+                <w:bCs/>
+              </w:rPr>
+              <w:t>BOTÃO CANCELAR</w:t>
+            </w:r>
+          </w:p>
+        </w:tc>
+      </w:tr>
+      <w:tr>
+        <w:trPr>
+          <w:trHeight w:val="473"/>
+        </w:trPr>
+        <w:tc>
+          <w:tcPr>
+            <w:tcW w:w="9214" w:type="dxa"/>
+            <w:gridSpan w:val="6"/>
+            <w:shd w:val="clear" w:color="auto" w:fill="BFBFBF" w:themeFill="background1" w:themeFillShade="BF"/>
+            <w:vAlign w:val="center"/>
+          </w:tcPr>
+          <w:p>
+            <w:pPr>
+              <w:pStyle w:val="Cabealho"/>
+              <w:jc w:val="center"/>
+              <w:rPr>
+                <w:rFonts w:ascii="Arial" w:hAnsi="Arial" w:cs="Arial"/>
+                <w:b/>
+              </w:rPr>
+            </w:pPr>
+            <w:r>
+              <w:rPr>
+                <w:rFonts w:ascii="Arial" w:hAnsi="Arial" w:cs="Arial"/>
+                <w:b/>
+              </w:rPr>
+              <w:t>SAÍDAS ESPERADAS</w:t>
+            </w:r>
+          </w:p>
+        </w:tc>
+      </w:tr>
+      <w:tr>
+        <w:trPr>
+          <w:trHeight w:val="473"/>
+        </w:trPr>
+        <w:tc>
+          <w:tcPr>
+            <w:tcW w:w="9214" w:type="dxa"/>
+            <w:gridSpan w:val="6"/>
+            <w:tcBorders>
+              <w:bottom w:val="single" w:sz="4" w:space="0" w:color="auto"/>
+            </w:tcBorders>
+            <w:shd w:val="clear" w:color="auto" w:fill="auto"/>
+          </w:tcPr>
+          <w:p>
+            <w:pPr>
+              <w:spacing w:after="0" w:line="240" w:lineRule="auto"/>
+              <w:rPr>
+                <w:rFonts w:ascii="Arial" w:hAnsi="Arial" w:cs="Arial"/>
+                <w:b/>
+                <w:bCs/>
+              </w:rPr>
+            </w:pPr>
+            <w:r>
+              <w:rPr>
+                <w:rFonts w:ascii="Arial" w:hAnsi="Arial" w:cs="Arial"/>
+                <w:b/>
+                <w:bCs/>
+              </w:rPr>
+              <w:t>AGENDAMENTO DE ATIVIDADE REALIZADO COM SUCESSO</w:t>
+            </w:r>
+          </w:p>
+          <w:p>
+            <w:pPr>
+              <w:spacing w:after="0" w:line="240" w:lineRule="auto"/>
+              <w:rPr>
+                <w:rFonts w:ascii="Arial" w:hAnsi="Arial" w:cs="Arial"/>
+                <w:b/>
+                <w:bCs/>
+              </w:rPr>
+            </w:pPr>
+          </w:p>
+          <w:p>
+            <w:pPr>
+              <w:spacing w:after="0" w:line="240" w:lineRule="auto"/>
+              <w:rPr>
+                <w:rFonts w:ascii="Arial" w:hAnsi="Arial" w:cs="Arial"/>
+                <w:b/>
+                <w:bCs/>
+              </w:rPr>
+            </w:pPr>
+            <w:r>
+              <w:rPr>
+                <w:rFonts w:ascii="Arial" w:hAnsi="Arial" w:cs="Arial"/>
+                <w:b/>
+                <w:bCs/>
+              </w:rPr>
+              <w:t>EXIGÊNCIA DOS CAMPOS OBRIGATÓRIOS</w:t>
+            </w:r>
+          </w:p>
+          <w:p>
+            <w:pPr>
+              <w:spacing w:after="0" w:line="240" w:lineRule="auto"/>
+              <w:rPr>
+                <w:rFonts w:ascii="Arial" w:hAnsi="Arial" w:cs="Arial"/>
+                <w:b/>
+                <w:bCs/>
+              </w:rPr>
+            </w:pPr>
+          </w:p>
+          <w:p>
+            <w:pPr>
+              <w:spacing w:after="0" w:line="240" w:lineRule="auto"/>
+              <w:rPr>
+                <w:rFonts w:ascii="Arial" w:hAnsi="Arial" w:cs="Arial"/>
+                <w:b/>
+                <w:bCs/>
+              </w:rPr>
+            </w:pPr>
+            <w:r>
+              <w:rPr>
+                <w:rFonts w:ascii="Arial" w:hAnsi="Arial" w:cs="Arial"/>
+                <w:b/>
+                <w:bCs/>
+              </w:rPr>
+              <w:t>IDENTIFICAÇÃO DE DADOS INVÁLIDOS</w:t>
+            </w:r>
+          </w:p>
+          <w:p>
+            <w:pPr>
+              <w:spacing w:after="0" w:line="240" w:lineRule="auto"/>
+              <w:rPr>
+                <w:rFonts w:ascii="Arial" w:hAnsi="Arial" w:cs="Arial"/>
+                <w:b/>
+                <w:bCs/>
+              </w:rPr>
+            </w:pPr>
+          </w:p>
+          <w:p>
+            <w:pPr>
+              <w:spacing w:after="0" w:line="240" w:lineRule="auto"/>
+              <w:rPr>
+                <w:rFonts w:ascii="Arial" w:hAnsi="Arial" w:cs="Arial"/>
+                <w:b/>
+                <w:bCs/>
+              </w:rPr>
+            </w:pPr>
+            <w:r>
+              <w:rPr>
+                <w:rFonts w:ascii="Arial" w:hAnsi="Arial" w:cs="Arial"/>
+                <w:b/>
+                <w:bCs/>
+              </w:rPr>
+              <w:t xml:space="preserve">AÇÃO </w:t>
+            </w:r>
+            <w:proofErr w:type="gramStart"/>
+            <w:r>
+              <w:rPr>
+                <w:rFonts w:ascii="Arial" w:hAnsi="Arial" w:cs="Arial"/>
+                <w:b/>
+                <w:bCs/>
+              </w:rPr>
+              <w:t>DO BOTÃO CANCELAR</w:t>
+            </w:r>
+            <w:proofErr w:type="gramEnd"/>
+            <w:r>
+              <w:rPr>
+                <w:rFonts w:ascii="Arial" w:hAnsi="Arial" w:cs="Arial"/>
+                <w:b/>
+                <w:bCs/>
+              </w:rPr>
+              <w:t xml:space="preserve"> RETORNA PARA A TELA INICIAL</w:t>
+            </w:r>
+          </w:p>
+        </w:tc>
+      </w:tr>
+    </w:tbl>
+    <w:p/>
+    <w:tbl>
+      <w:tblPr>
+        <w:tblW w:w="9214" w:type="dxa"/>
+        <w:tblInd w:w="-72" w:type="dxa"/>
+        <w:tblBorders>
+          <w:top w:val="single" w:sz="4" w:space="0" w:color="auto"/>
+          <w:left w:val="single" w:sz="4" w:space="0" w:color="auto"/>
+          <w:bottom w:val="single" w:sz="4" w:space="0" w:color="auto"/>
+          <w:right w:val="single" w:sz="4" w:space="0" w:color="auto"/>
+          <w:insideH w:val="single" w:sz="4" w:space="0" w:color="auto"/>
+          <w:insideV w:val="single" w:sz="4" w:space="0" w:color="auto"/>
+        </w:tblBorders>
+        <w:tblLayout w:type="fixed"/>
+        <w:tblCellMar>
+          <w:left w:w="70" w:type="dxa"/>
+          <w:right w:w="70" w:type="dxa"/>
+        </w:tblCellMar>
+        <w:tblLook w:val="0000" w:firstRow="0" w:lastRow="0" w:firstColumn="0" w:lastColumn="0" w:noHBand="0" w:noVBand="0"/>
+      </w:tblPr>
+      <w:tblGrid>
+        <w:gridCol w:w="709"/>
+        <w:gridCol w:w="1134"/>
+        <w:gridCol w:w="1560"/>
+        <w:gridCol w:w="1134"/>
+        <w:gridCol w:w="992"/>
+        <w:gridCol w:w="1417"/>
+        <w:gridCol w:w="2268"/>
+      </w:tblGrid>
+      <w:tr>
+        <w:tc>
+          <w:tcPr>
+            <w:tcW w:w="709" w:type="dxa"/>
+            <w:tcBorders>
+              <w:bottom w:val="single" w:sz="4" w:space="0" w:color="auto"/>
+            </w:tcBorders>
+            <w:shd w:val="clear" w:color="auto" w:fill="BFBFBF" w:themeFill="background1" w:themeFillShade="BF"/>
+            <w:vAlign w:val="center"/>
+          </w:tcPr>
+          <w:p>
+            <w:pPr>
+              <w:pStyle w:val="Cabealho"/>
+              <w:jc w:val="center"/>
+              <w:rPr>
+                <w:rFonts w:ascii="Arial" w:hAnsi="Arial" w:cs="Arial"/>
+                <w:b/>
+                <w:sz w:val="16"/>
+                <w:szCs w:val="16"/>
+              </w:rPr>
+            </w:pPr>
+            <w:r>
+              <w:rPr>
+                <w:rFonts w:ascii="Arial" w:hAnsi="Arial" w:cs="Arial"/>
+                <w:b/>
+                <w:sz w:val="16"/>
+                <w:szCs w:val="16"/>
+              </w:rPr>
+              <w:t>TESTE No.</w:t>
+            </w:r>
+          </w:p>
+        </w:tc>
+        <w:tc>
+          <w:tcPr>
+            <w:tcW w:w="1134" w:type="dxa"/>
+            <w:tcBorders>
+              <w:bottom w:val="single" w:sz="4" w:space="0" w:color="auto"/>
+            </w:tcBorders>
+            <w:shd w:val="clear" w:color="auto" w:fill="BFBFBF" w:themeFill="background1" w:themeFillShade="BF"/>
+            <w:vAlign w:val="center"/>
+          </w:tcPr>
+          <w:p>
+            <w:pPr>
+              <w:pStyle w:val="Cabealho"/>
+              <w:jc w:val="center"/>
+              <w:rPr>
+                <w:rFonts w:ascii="Arial" w:hAnsi="Arial" w:cs="Arial"/>
+                <w:b/>
+                <w:sz w:val="16"/>
+                <w:szCs w:val="16"/>
+              </w:rPr>
+            </w:pPr>
+            <w:r>
+              <w:rPr>
+                <w:rFonts w:ascii="Arial" w:hAnsi="Arial" w:cs="Arial"/>
+                <w:b/>
+                <w:sz w:val="16"/>
+                <w:szCs w:val="16"/>
+              </w:rPr>
+              <w:t>CÓDIGO DO USUÁRIO</w:t>
+            </w:r>
+          </w:p>
+        </w:tc>
+        <w:tc>
+          <w:tcPr>
+            <w:tcW w:w="1560" w:type="dxa"/>
+            <w:tcBorders>
+              <w:bottom w:val="single" w:sz="4" w:space="0" w:color="auto"/>
+            </w:tcBorders>
+            <w:shd w:val="clear" w:color="auto" w:fill="BFBFBF" w:themeFill="background1" w:themeFillShade="BF"/>
+            <w:vAlign w:val="center"/>
+          </w:tcPr>
+          <w:p>
+            <w:pPr>
+              <w:pStyle w:val="Cabealho"/>
+              <w:jc w:val="center"/>
+              <w:rPr>
+                <w:rFonts w:ascii="Arial" w:hAnsi="Arial" w:cs="Arial"/>
+                <w:b/>
+                <w:sz w:val="16"/>
+                <w:szCs w:val="16"/>
+              </w:rPr>
+            </w:pPr>
+            <w:r>
+              <w:rPr>
+                <w:rFonts w:ascii="Arial" w:hAnsi="Arial" w:cs="Arial"/>
+                <w:b/>
+                <w:sz w:val="16"/>
+                <w:szCs w:val="16"/>
+              </w:rPr>
+              <w:t>ATIVIDADE</w:t>
+            </w:r>
+          </w:p>
+        </w:tc>
+        <w:tc>
+          <w:tcPr>
+            <w:tcW w:w="1134" w:type="dxa"/>
+            <w:tcBorders>
+              <w:bottom w:val="single" w:sz="4" w:space="0" w:color="auto"/>
+            </w:tcBorders>
+            <w:shd w:val="clear" w:color="auto" w:fill="BFBFBF" w:themeFill="background1" w:themeFillShade="BF"/>
+            <w:vAlign w:val="center"/>
+          </w:tcPr>
+          <w:p>
+            <w:pPr>
+              <w:pStyle w:val="Cabealho"/>
+              <w:jc w:val="center"/>
+              <w:rPr>
+                <w:rFonts w:ascii="Arial" w:hAnsi="Arial" w:cs="Arial"/>
+                <w:b/>
+                <w:sz w:val="16"/>
+                <w:szCs w:val="16"/>
+              </w:rPr>
+            </w:pPr>
+            <w:r>
+              <w:rPr>
+                <w:rFonts w:ascii="Arial" w:hAnsi="Arial" w:cs="Arial"/>
+                <w:b/>
+                <w:sz w:val="16"/>
+                <w:szCs w:val="16"/>
+              </w:rPr>
+              <w:t>DATA DA ATIVIDADE</w:t>
+            </w:r>
+          </w:p>
+        </w:tc>
+        <w:tc>
+          <w:tcPr>
+            <w:tcW w:w="992" w:type="dxa"/>
+            <w:tcBorders>
+              <w:bottom w:val="single" w:sz="4" w:space="0" w:color="auto"/>
+            </w:tcBorders>
+            <w:shd w:val="clear" w:color="auto" w:fill="BFBFBF" w:themeFill="background1" w:themeFillShade="BF"/>
+            <w:vAlign w:val="center"/>
+          </w:tcPr>
+          <w:p>
+            <w:pPr>
+              <w:pStyle w:val="Cabealho"/>
+              <w:jc w:val="center"/>
+              <w:rPr>
+                <w:rFonts w:ascii="Arial" w:hAnsi="Arial" w:cs="Arial"/>
+                <w:b/>
+                <w:sz w:val="16"/>
+                <w:szCs w:val="16"/>
+              </w:rPr>
+            </w:pPr>
+            <w:r>
+              <w:rPr>
+                <w:rFonts w:ascii="Arial" w:hAnsi="Arial" w:cs="Arial"/>
+                <w:b/>
+                <w:sz w:val="16"/>
+                <w:szCs w:val="16"/>
+              </w:rPr>
+              <w:t>BOTÃO SALVAR</w:t>
+            </w:r>
+          </w:p>
+        </w:tc>
+        <w:tc>
+          <w:tcPr>
+            <w:tcW w:w="1417" w:type="dxa"/>
+            <w:tcBorders>
+              <w:bottom w:val="single" w:sz="4" w:space="0" w:color="auto"/>
+            </w:tcBorders>
+            <w:shd w:val="clear" w:color="auto" w:fill="BFBFBF" w:themeFill="background1" w:themeFillShade="BF"/>
+            <w:vAlign w:val="center"/>
+          </w:tcPr>
+          <w:p>
+            <w:pPr>
+              <w:pStyle w:val="Cabealho"/>
+              <w:jc w:val="center"/>
+              <w:rPr>
+                <w:rFonts w:ascii="Arial" w:hAnsi="Arial" w:cs="Arial"/>
+                <w:b/>
+                <w:sz w:val="16"/>
+                <w:szCs w:val="16"/>
+              </w:rPr>
+            </w:pPr>
+            <w:r>
+              <w:rPr>
+                <w:rFonts w:ascii="Arial" w:hAnsi="Arial" w:cs="Arial"/>
+                <w:b/>
+                <w:sz w:val="16"/>
+                <w:szCs w:val="16"/>
+              </w:rPr>
+              <w:t>BOTÃO CANCELAR</w:t>
+            </w:r>
+          </w:p>
+        </w:tc>
+        <w:tc>
+          <w:tcPr>
+            <w:tcW w:w="2268" w:type="dxa"/>
+            <w:tcBorders>
+              <w:bottom w:val="single" w:sz="4" w:space="0" w:color="auto"/>
+            </w:tcBorders>
+            <w:shd w:val="clear" w:color="auto" w:fill="BFBFBF" w:themeFill="background1" w:themeFillShade="BF"/>
+            <w:vAlign w:val="center"/>
+          </w:tcPr>
+          <w:p>
+            <w:pPr>
+              <w:pStyle w:val="Cabealho"/>
+              <w:jc w:val="center"/>
+              <w:rPr>
+                <w:rFonts w:ascii="Arial" w:hAnsi="Arial" w:cs="Arial"/>
+                <w:b/>
+                <w:sz w:val="16"/>
+                <w:szCs w:val="16"/>
+              </w:rPr>
+            </w:pPr>
+            <w:r>
+              <w:rPr>
+                <w:rFonts w:ascii="Arial" w:hAnsi="Arial" w:cs="Arial"/>
+                <w:b/>
+                <w:sz w:val="16"/>
+                <w:szCs w:val="16"/>
+              </w:rPr>
+              <w:t xml:space="preserve">SAIDA </w:t>
+            </w:r>
+            <w:r>
+              <w:rPr>
+                <w:rFonts w:ascii="Arial" w:hAnsi="Arial" w:cs="Arial"/>
+                <w:b/>
+                <w:sz w:val="16"/>
+                <w:szCs w:val="16"/>
+              </w:rPr>
+              <w:t>ESPERADA</w:t>
+            </w:r>
+          </w:p>
+        </w:tc>
+      </w:tr>
+      <w:tr>
+        <w:trPr>
+          <w:trHeight w:val="189"/>
+        </w:trPr>
+        <w:tc>
+          <w:tcPr>
+            <w:tcW w:w="709" w:type="dxa"/>
+            <w:vAlign w:val="center"/>
+          </w:tcPr>
+          <w:p>
+            <w:pPr>
+              <w:pStyle w:val="Cabealho"/>
+              <w:jc w:val="center"/>
+              <w:rPr>
+                <w:rFonts w:ascii="Arial" w:hAnsi="Arial" w:cs="Arial"/>
+                <w:bCs/>
+                <w:sz w:val="18"/>
+                <w:szCs w:val="18"/>
+              </w:rPr>
+            </w:pPr>
+            <w:proofErr w:type="gramStart"/>
+            <w:r>
+              <w:rPr>
+                <w:rFonts w:ascii="Arial" w:hAnsi="Arial" w:cs="Arial"/>
+                <w:bCs/>
+                <w:sz w:val="18"/>
+                <w:szCs w:val="18"/>
+              </w:rPr>
+              <w:t>1</w:t>
+            </w:r>
+            <w:proofErr w:type="gramEnd"/>
+          </w:p>
+        </w:tc>
+        <w:tc>
+          <w:tcPr>
+            <w:tcW w:w="1134" w:type="dxa"/>
+            <w:vAlign w:val="center"/>
+          </w:tcPr>
+          <w:p>
+            <w:pPr>
+              <w:pStyle w:val="Cabealho"/>
+              <w:jc w:val="center"/>
+              <w:rPr>
+                <w:rFonts w:ascii="Arial" w:hAnsi="Arial" w:cs="Arial"/>
+                <w:bCs/>
+                <w:sz w:val="18"/>
+                <w:szCs w:val="18"/>
+              </w:rPr>
+            </w:pPr>
+            <w:r>
+              <w:rPr>
+                <w:rFonts w:ascii="Arial" w:hAnsi="Arial" w:cs="Arial"/>
+                <w:bCs/>
+                <w:sz w:val="18"/>
+                <w:szCs w:val="18"/>
+              </w:rPr>
+              <w:t>COD123</w:t>
+            </w:r>
+          </w:p>
+        </w:tc>
+        <w:tc>
+          <w:tcPr>
+            <w:tcW w:w="1560" w:type="dxa"/>
+            <w:vAlign w:val="center"/>
+          </w:tcPr>
+          <w:p>
+            <w:pPr>
+              <w:pStyle w:val="Cabealho"/>
+              <w:jc w:val="center"/>
+              <w:rPr>
+                <w:rFonts w:ascii="Arial" w:hAnsi="Arial" w:cs="Arial"/>
+                <w:bCs/>
+                <w:sz w:val="18"/>
+                <w:szCs w:val="18"/>
+              </w:rPr>
+            </w:pPr>
+            <w:r>
+              <w:rPr>
+                <w:rFonts w:ascii="Arial" w:hAnsi="Arial" w:cs="Arial"/>
+                <w:bCs/>
+                <w:sz w:val="18"/>
+                <w:szCs w:val="18"/>
+              </w:rPr>
+              <w:t>REALIZAR AUDITORIA NO SISTEMA</w:t>
+            </w:r>
+          </w:p>
+        </w:tc>
+        <w:tc>
+          <w:tcPr>
+            <w:tcW w:w="1134" w:type="dxa"/>
+            <w:vAlign w:val="center"/>
+          </w:tcPr>
+          <w:p>
+            <w:pPr>
+              <w:pStyle w:val="Cabealho"/>
+              <w:jc w:val="center"/>
+              <w:rPr>
+                <w:rFonts w:ascii="Arial" w:hAnsi="Arial" w:cs="Arial"/>
+                <w:bCs/>
+                <w:sz w:val="18"/>
+                <w:szCs w:val="18"/>
+              </w:rPr>
+            </w:pPr>
+            <w:r>
+              <w:rPr>
+                <w:rFonts w:ascii="Arial" w:hAnsi="Arial" w:cs="Arial"/>
+                <w:bCs/>
+                <w:sz w:val="18"/>
+                <w:szCs w:val="18"/>
+              </w:rPr>
+              <w:t>30/04/2015</w:t>
+            </w:r>
+          </w:p>
+        </w:tc>
+        <w:tc>
+          <w:tcPr>
+            <w:tcW w:w="992" w:type="dxa"/>
+            <w:vAlign w:val="center"/>
+          </w:tcPr>
+          <w:p>
+            <w:pPr>
+              <w:pStyle w:val="Cabealho"/>
+              <w:jc w:val="center"/>
+              <w:rPr>
+                <w:rFonts w:ascii="Arial" w:hAnsi="Arial" w:cs="Arial"/>
+                <w:bCs/>
+                <w:sz w:val="18"/>
+                <w:szCs w:val="18"/>
+              </w:rPr>
+            </w:pPr>
+            <w:r>
+              <w:rPr>
+                <w:rFonts w:ascii="Arial" w:hAnsi="Arial" w:cs="Arial"/>
+                <w:bCs/>
+                <w:sz w:val="18"/>
+                <w:szCs w:val="18"/>
+              </w:rPr>
+              <w:t>CLICAR</w:t>
+            </w:r>
+          </w:p>
+        </w:tc>
+        <w:tc>
+          <w:tcPr>
+            <w:tcW w:w="1417" w:type="dxa"/>
+            <w:vAlign w:val="center"/>
+          </w:tcPr>
+          <w:p>
+            <w:pPr>
+              <w:pStyle w:val="Cabealho"/>
+              <w:jc w:val="center"/>
+              <w:rPr>
+                <w:rFonts w:ascii="Arial" w:hAnsi="Arial" w:cs="Arial"/>
+                <w:bCs/>
+                <w:sz w:val="18"/>
+                <w:szCs w:val="18"/>
+              </w:rPr>
+            </w:pPr>
+            <w:r>
+              <w:rPr>
+                <w:rFonts w:ascii="Arial" w:hAnsi="Arial" w:cs="Arial"/>
+                <w:bCs/>
+                <w:sz w:val="18"/>
+                <w:szCs w:val="18"/>
+              </w:rPr>
+              <w:t>NÃO CLICAR</w:t>
+            </w:r>
+          </w:p>
+        </w:tc>
+        <w:tc>
+          <w:tcPr>
+            <w:tcW w:w="2268" w:type="dxa"/>
+            <w:vAlign w:val="center"/>
+          </w:tcPr>
+          <w:p>
+            <w:pPr>
+              <w:pStyle w:val="Cabealho"/>
+              <w:jc w:val="center"/>
+              <w:rPr>
+                <w:rFonts w:ascii="Arial" w:hAnsi="Arial" w:cs="Arial"/>
+                <w:bCs/>
+                <w:sz w:val="18"/>
+                <w:szCs w:val="18"/>
+              </w:rPr>
+            </w:pPr>
+            <w:r>
+              <w:rPr>
+                <w:rFonts w:ascii="Arial" w:hAnsi="Arial" w:cs="Arial"/>
+                <w:bCs/>
+                <w:sz w:val="18"/>
+                <w:szCs w:val="18"/>
+              </w:rPr>
+              <w:t>ATIVIDADE CADASTRADA COM SUCESSO</w:t>
+            </w:r>
+          </w:p>
+        </w:tc>
+      </w:tr>
+      <w:tr>
+        <w:trPr>
+          <w:trHeight w:val="189"/>
+        </w:trPr>
+        <w:tc>
+          <w:tcPr>
+            <w:tcW w:w="709" w:type="dxa"/>
+            <w:vAlign w:val="center"/>
+          </w:tcPr>
+          <w:p>
+            <w:pPr>
+              <w:pStyle w:val="Cabealho"/>
+              <w:jc w:val="center"/>
+              <w:rPr>
+                <w:rFonts w:ascii="Arial" w:hAnsi="Arial" w:cs="Arial"/>
+                <w:bCs/>
+                <w:sz w:val="18"/>
+                <w:szCs w:val="18"/>
+              </w:rPr>
+            </w:pPr>
+            <w:proofErr w:type="gramStart"/>
+            <w:r>
+              <w:rPr>
+                <w:rFonts w:ascii="Arial" w:hAnsi="Arial" w:cs="Arial"/>
+                <w:bCs/>
+                <w:sz w:val="18"/>
+                <w:szCs w:val="18"/>
+              </w:rPr>
+              <w:t>2</w:t>
+            </w:r>
+            <w:proofErr w:type="gramEnd"/>
+          </w:p>
+        </w:tc>
+        <w:tc>
+          <w:tcPr>
+            <w:tcW w:w="1134" w:type="dxa"/>
+            <w:vAlign w:val="center"/>
+          </w:tcPr>
+          <w:p>
+            <w:pPr>
+              <w:pStyle w:val="Cabealho"/>
+              <w:jc w:val="center"/>
+              <w:rPr>
+                <w:rFonts w:ascii="Arial" w:hAnsi="Arial" w:cs="Arial"/>
+                <w:bCs/>
+                <w:sz w:val="18"/>
+                <w:szCs w:val="18"/>
+              </w:rPr>
+            </w:pPr>
+            <w:r>
+              <w:rPr>
+                <w:rFonts w:ascii="Arial" w:hAnsi="Arial" w:cs="Arial"/>
+                <w:bCs/>
+                <w:sz w:val="18"/>
+                <w:szCs w:val="18"/>
+              </w:rPr>
+              <w:t>VAZIO</w:t>
+            </w:r>
+          </w:p>
+        </w:tc>
+        <w:tc>
+          <w:tcPr>
+            <w:tcW w:w="1560" w:type="dxa"/>
+            <w:vAlign w:val="center"/>
+          </w:tcPr>
+          <w:p>
+            <w:pPr>
+              <w:pStyle w:val="Cabealho"/>
+              <w:jc w:val="center"/>
+              <w:rPr>
+                <w:rFonts w:ascii="Arial" w:hAnsi="Arial" w:cs="Arial"/>
+                <w:bCs/>
+                <w:sz w:val="18"/>
+                <w:szCs w:val="18"/>
+              </w:rPr>
+            </w:pPr>
+            <w:r>
+              <w:rPr>
+                <w:rFonts w:ascii="Arial" w:hAnsi="Arial" w:cs="Arial"/>
+                <w:bCs/>
+                <w:sz w:val="18"/>
+                <w:szCs w:val="18"/>
+              </w:rPr>
+              <w:t>VAZIO</w:t>
+            </w:r>
+          </w:p>
+        </w:tc>
+        <w:tc>
+          <w:tcPr>
+            <w:tcW w:w="1134" w:type="dxa"/>
+            <w:vAlign w:val="center"/>
+          </w:tcPr>
+          <w:p>
+            <w:pPr>
+              <w:pStyle w:val="Cabealho"/>
+              <w:jc w:val="center"/>
+              <w:rPr>
+                <w:rFonts w:ascii="Arial" w:hAnsi="Arial" w:cs="Arial"/>
+                <w:bCs/>
+                <w:sz w:val="18"/>
+                <w:szCs w:val="18"/>
+              </w:rPr>
+            </w:pPr>
+            <w:r>
+              <w:rPr>
+                <w:rFonts w:ascii="Arial" w:hAnsi="Arial" w:cs="Arial"/>
+                <w:bCs/>
+                <w:sz w:val="18"/>
+                <w:szCs w:val="18"/>
+              </w:rPr>
+              <w:t>VAZIO</w:t>
+            </w:r>
+          </w:p>
+        </w:tc>
+        <w:tc>
+          <w:tcPr>
+            <w:tcW w:w="992" w:type="dxa"/>
+            <w:vAlign w:val="center"/>
+          </w:tcPr>
+          <w:p>
+            <w:pPr>
+              <w:pStyle w:val="Cabealho"/>
+              <w:jc w:val="center"/>
+              <w:rPr>
+                <w:rFonts w:ascii="Arial" w:hAnsi="Arial" w:cs="Arial"/>
+                <w:bCs/>
+                <w:sz w:val="18"/>
+                <w:szCs w:val="18"/>
+              </w:rPr>
+            </w:pPr>
+            <w:r>
+              <w:rPr>
+                <w:rFonts w:ascii="Arial" w:hAnsi="Arial" w:cs="Arial"/>
+                <w:bCs/>
+                <w:sz w:val="18"/>
+                <w:szCs w:val="18"/>
+              </w:rPr>
+              <w:t>CLICAR</w:t>
+            </w:r>
+          </w:p>
+        </w:tc>
+        <w:tc>
+          <w:tcPr>
+            <w:tcW w:w="1417" w:type="dxa"/>
+            <w:vAlign w:val="center"/>
+          </w:tcPr>
+          <w:p>
+            <w:pPr>
+              <w:pStyle w:val="Cabealho"/>
+              <w:jc w:val="center"/>
+              <w:rPr>
+                <w:rFonts w:ascii="Arial" w:hAnsi="Arial" w:cs="Arial"/>
+                <w:bCs/>
+                <w:sz w:val="18"/>
+                <w:szCs w:val="18"/>
+              </w:rPr>
+            </w:pPr>
+            <w:r>
+              <w:rPr>
+                <w:rFonts w:ascii="Arial" w:hAnsi="Arial" w:cs="Arial"/>
+                <w:bCs/>
+                <w:sz w:val="18"/>
+                <w:szCs w:val="18"/>
+              </w:rPr>
+              <w:t>NÃO CLICAR</w:t>
+            </w:r>
+          </w:p>
+        </w:tc>
+        <w:tc>
+          <w:tcPr>
+            <w:tcW w:w="2268" w:type="dxa"/>
+            <w:vAlign w:val="center"/>
+          </w:tcPr>
+          <w:p>
+            <w:pPr>
+              <w:pStyle w:val="Cabealho"/>
+              <w:jc w:val="center"/>
+              <w:rPr>
+                <w:rFonts w:ascii="Arial" w:hAnsi="Arial" w:cs="Arial"/>
+                <w:bCs/>
+                <w:sz w:val="18"/>
+                <w:szCs w:val="18"/>
+              </w:rPr>
+            </w:pPr>
+            <w:r>
+              <w:rPr>
+                <w:rFonts w:ascii="Arial" w:hAnsi="Arial" w:cs="Arial"/>
+                <w:bCs/>
+                <w:sz w:val="18"/>
+                <w:szCs w:val="18"/>
+              </w:rPr>
+              <w:t>ERRO: CAMPOS OBRIGATÓRIOS NÃO INFORMADOS</w:t>
+            </w:r>
+          </w:p>
+        </w:tc>
+      </w:tr>
+      <w:tr>
+        <w:trPr>
+          <w:trHeight w:val="189"/>
+        </w:trPr>
+        <w:tc>
+          <w:tcPr>
+            <w:tcW w:w="709" w:type="dxa"/>
+            <w:vAlign w:val="center"/>
+          </w:tcPr>
+          <w:p>
+            <w:pPr>
+              <w:pStyle w:val="Cabealho"/>
+              <w:jc w:val="center"/>
+              <w:rPr>
+                <w:rFonts w:ascii="Arial" w:hAnsi="Arial" w:cs="Arial"/>
+                <w:bCs/>
+                <w:sz w:val="18"/>
+                <w:szCs w:val="18"/>
+              </w:rPr>
+            </w:pPr>
+            <w:proofErr w:type="gramStart"/>
+            <w:r>
+              <w:rPr>
+                <w:rFonts w:ascii="Arial" w:hAnsi="Arial" w:cs="Arial"/>
+                <w:bCs/>
+                <w:sz w:val="18"/>
+                <w:szCs w:val="18"/>
+              </w:rPr>
+              <w:t>3</w:t>
+            </w:r>
+            <w:proofErr w:type="gramEnd"/>
+          </w:p>
+        </w:tc>
+        <w:tc>
+          <w:tcPr>
+            <w:tcW w:w="1134" w:type="dxa"/>
+            <w:vAlign w:val="center"/>
+          </w:tcPr>
+          <w:p>
+            <w:pPr>
+              <w:pStyle w:val="Cabealho"/>
+              <w:jc w:val="center"/>
+              <w:rPr>
+                <w:rFonts w:ascii="Arial" w:hAnsi="Arial" w:cs="Arial"/>
+                <w:bCs/>
+                <w:sz w:val="18"/>
+                <w:szCs w:val="18"/>
+              </w:rPr>
+            </w:pPr>
+            <w:r>
+              <w:rPr>
+                <w:rFonts w:ascii="Arial" w:hAnsi="Arial" w:cs="Arial"/>
+                <w:bCs/>
+                <w:sz w:val="18"/>
+                <w:szCs w:val="18"/>
+              </w:rPr>
+              <w:t>COD1</w:t>
+            </w:r>
+          </w:p>
+        </w:tc>
+        <w:tc>
+          <w:tcPr>
+            <w:tcW w:w="1560" w:type="dxa"/>
+            <w:vAlign w:val="center"/>
+          </w:tcPr>
+          <w:p>
+            <w:pPr>
+              <w:pStyle w:val="Cabealho"/>
+              <w:jc w:val="center"/>
+              <w:rPr>
+                <w:rFonts w:ascii="Arial" w:hAnsi="Arial" w:cs="Arial"/>
+                <w:bCs/>
+                <w:sz w:val="18"/>
+                <w:szCs w:val="18"/>
+              </w:rPr>
+            </w:pPr>
+            <w:r>
+              <w:rPr>
+                <w:rFonts w:ascii="Arial" w:hAnsi="Arial" w:cs="Arial"/>
+                <w:bCs/>
+                <w:sz w:val="18"/>
+                <w:szCs w:val="18"/>
+              </w:rPr>
+              <w:t>REALIZAR AUDITORIA NO SISTEMA</w:t>
+            </w:r>
+          </w:p>
+        </w:tc>
+        <w:tc>
+          <w:tcPr>
+            <w:tcW w:w="1134" w:type="dxa"/>
+            <w:vAlign w:val="center"/>
+          </w:tcPr>
+          <w:p>
+            <w:pPr>
+              <w:pStyle w:val="Cabealho"/>
+              <w:jc w:val="center"/>
+              <w:rPr>
+                <w:rFonts w:ascii="Arial" w:hAnsi="Arial" w:cs="Arial"/>
+                <w:bCs/>
+                <w:sz w:val="18"/>
+                <w:szCs w:val="18"/>
+              </w:rPr>
+            </w:pPr>
+            <w:r>
+              <w:rPr>
+                <w:rFonts w:ascii="Arial" w:hAnsi="Arial" w:cs="Arial"/>
+                <w:bCs/>
+                <w:sz w:val="18"/>
+                <w:szCs w:val="18"/>
+              </w:rPr>
+              <w:t>30/04/2015</w:t>
+            </w:r>
+          </w:p>
+        </w:tc>
+        <w:tc>
+          <w:tcPr>
+            <w:tcW w:w="992" w:type="dxa"/>
+            <w:vAlign w:val="center"/>
+          </w:tcPr>
+          <w:p>
+            <w:pPr>
+              <w:pStyle w:val="Cabealho"/>
+              <w:tabs>
+                <w:tab w:val="left" w:pos="336"/>
+                <w:tab w:val="center" w:pos="1311"/>
+              </w:tabs>
+              <w:jc w:val="center"/>
+              <w:rPr>
+                <w:rFonts w:ascii="Arial" w:hAnsi="Arial" w:cs="Arial"/>
+                <w:bCs/>
+                <w:sz w:val="18"/>
+                <w:szCs w:val="18"/>
+              </w:rPr>
+            </w:pPr>
+            <w:r>
+              <w:rPr>
+                <w:rFonts w:ascii="Arial" w:hAnsi="Arial" w:cs="Arial"/>
+                <w:bCs/>
+                <w:sz w:val="18"/>
+                <w:szCs w:val="18"/>
+              </w:rPr>
+              <w:t>CLICAR</w:t>
+            </w:r>
+          </w:p>
+        </w:tc>
+        <w:tc>
+          <w:tcPr>
+            <w:tcW w:w="1417" w:type="dxa"/>
+            <w:vAlign w:val="center"/>
+          </w:tcPr>
+          <w:p>
+            <w:pPr>
+              <w:pStyle w:val="Cabealho"/>
+              <w:tabs>
+                <w:tab w:val="left" w:pos="336"/>
+                <w:tab w:val="center" w:pos="1311"/>
+              </w:tabs>
+              <w:jc w:val="center"/>
+              <w:rPr>
+                <w:rFonts w:ascii="Arial" w:hAnsi="Arial" w:cs="Arial"/>
+                <w:bCs/>
+                <w:sz w:val="18"/>
+                <w:szCs w:val="18"/>
+              </w:rPr>
+            </w:pPr>
+            <w:r>
+              <w:rPr>
+                <w:rFonts w:ascii="Arial" w:hAnsi="Arial" w:cs="Arial"/>
+                <w:bCs/>
+                <w:sz w:val="18"/>
+                <w:szCs w:val="18"/>
+              </w:rPr>
+              <w:t>NÃO CLICAR</w:t>
+            </w:r>
+          </w:p>
+        </w:tc>
+        <w:tc>
+          <w:tcPr>
+            <w:tcW w:w="2268" w:type="dxa"/>
+            <w:vAlign w:val="center"/>
+          </w:tcPr>
+          <w:p>
+            <w:pPr>
+              <w:pStyle w:val="Cabealho"/>
+              <w:tabs>
+                <w:tab w:val="left" w:pos="336"/>
+                <w:tab w:val="center" w:pos="1311"/>
+              </w:tabs>
+              <w:jc w:val="center"/>
+              <w:rPr>
+                <w:rFonts w:ascii="Arial" w:hAnsi="Arial" w:cs="Arial"/>
+                <w:bCs/>
+                <w:sz w:val="18"/>
+                <w:szCs w:val="18"/>
+              </w:rPr>
+            </w:pPr>
+            <w:r>
+              <w:rPr>
+                <w:rFonts w:ascii="Arial" w:hAnsi="Arial" w:cs="Arial"/>
+                <w:bCs/>
+                <w:sz w:val="18"/>
+                <w:szCs w:val="18"/>
+              </w:rPr>
+              <w:t>ERRO: DADOS INVÁLIDOS INFORMADOS (CÓDIGO)</w:t>
+            </w:r>
+          </w:p>
+        </w:tc>
+      </w:tr>
+      <w:tr>
+        <w:trPr>
+          <w:trHeight w:val="189"/>
+        </w:trPr>
+        <w:tc>
+          <w:tcPr>
+            <w:tcW w:w="709" w:type="dxa"/>
+            <w:vAlign w:val="center"/>
+          </w:tcPr>
+          <w:p>
+            <w:pPr>
+              <w:pStyle w:val="Cabealho"/>
+              <w:jc w:val="center"/>
+              <w:rPr>
+                <w:rFonts w:ascii="Arial" w:hAnsi="Arial" w:cs="Arial"/>
+                <w:bCs/>
+                <w:sz w:val="18"/>
+                <w:szCs w:val="18"/>
+              </w:rPr>
+            </w:pPr>
+            <w:proofErr w:type="gramStart"/>
+            <w:r>
+              <w:rPr>
+                <w:rFonts w:ascii="Arial" w:hAnsi="Arial" w:cs="Arial"/>
+                <w:bCs/>
+                <w:sz w:val="18"/>
+                <w:szCs w:val="18"/>
+              </w:rPr>
+              <w:t>4</w:t>
+            </w:r>
+            <w:proofErr w:type="gramEnd"/>
+          </w:p>
+        </w:tc>
+        <w:tc>
+          <w:tcPr>
+            <w:tcW w:w="1134" w:type="dxa"/>
+            <w:vAlign w:val="center"/>
+          </w:tcPr>
+          <w:p>
+            <w:pPr>
+              <w:pStyle w:val="Cabealho"/>
+              <w:jc w:val="center"/>
+              <w:rPr>
+                <w:rFonts w:ascii="Arial" w:hAnsi="Arial" w:cs="Arial"/>
+                <w:bCs/>
+                <w:sz w:val="18"/>
+                <w:szCs w:val="18"/>
+              </w:rPr>
+            </w:pPr>
+            <w:r>
+              <w:rPr>
+                <w:rFonts w:ascii="Arial" w:hAnsi="Arial" w:cs="Arial"/>
+                <w:bCs/>
+                <w:sz w:val="18"/>
+                <w:szCs w:val="18"/>
+              </w:rPr>
+              <w:t>COD123</w:t>
+            </w:r>
+            <w:bookmarkStart w:id="0" w:name="_GoBack"/>
+            <w:bookmarkEnd w:id="0"/>
+          </w:p>
+        </w:tc>
+        <w:tc>
+          <w:tcPr>
+            <w:tcW w:w="1560" w:type="dxa"/>
+            <w:vAlign w:val="center"/>
+          </w:tcPr>
+          <w:p>
+            <w:pPr>
+              <w:pStyle w:val="Cabealho"/>
+              <w:jc w:val="center"/>
+              <w:rPr>
+                <w:rFonts w:ascii="Arial" w:hAnsi="Arial" w:cs="Arial"/>
+                <w:bCs/>
+                <w:sz w:val="18"/>
+                <w:szCs w:val="18"/>
+              </w:rPr>
+            </w:pPr>
+            <w:r>
+              <w:rPr>
+                <w:rFonts w:ascii="Arial" w:hAnsi="Arial" w:cs="Arial"/>
+                <w:bCs/>
+                <w:sz w:val="18"/>
+                <w:szCs w:val="18"/>
+              </w:rPr>
+              <w:t>(MAIS DE 1024 CARACTERES)</w:t>
+            </w:r>
+          </w:p>
+        </w:tc>
+        <w:tc>
+          <w:tcPr>
+            <w:tcW w:w="1134" w:type="dxa"/>
+            <w:vAlign w:val="center"/>
+          </w:tcPr>
+          <w:p>
+            <w:pPr>
+              <w:pStyle w:val="Cabealho"/>
+              <w:jc w:val="center"/>
+              <w:rPr>
+                <w:rFonts w:ascii="Arial" w:hAnsi="Arial" w:cs="Arial"/>
+                <w:bCs/>
+                <w:sz w:val="18"/>
+                <w:szCs w:val="18"/>
+              </w:rPr>
+            </w:pPr>
+            <w:r>
+              <w:rPr>
+                <w:rFonts w:ascii="Arial" w:hAnsi="Arial" w:cs="Arial"/>
+                <w:bCs/>
+                <w:sz w:val="18"/>
+                <w:szCs w:val="18"/>
+              </w:rPr>
+              <w:t>30/04/2015</w:t>
+            </w:r>
+          </w:p>
+        </w:tc>
+        <w:tc>
+          <w:tcPr>
+            <w:tcW w:w="992" w:type="dxa"/>
+            <w:vAlign w:val="center"/>
+          </w:tcPr>
+          <w:p>
+            <w:pPr>
+              <w:pStyle w:val="Cabealho"/>
+              <w:tabs>
+                <w:tab w:val="left" w:pos="336"/>
+                <w:tab w:val="center" w:pos="1311"/>
+              </w:tabs>
+              <w:jc w:val="center"/>
+              <w:rPr>
+                <w:rFonts w:ascii="Arial" w:hAnsi="Arial" w:cs="Arial"/>
+                <w:bCs/>
+                <w:sz w:val="18"/>
+                <w:szCs w:val="18"/>
+              </w:rPr>
+            </w:pPr>
+            <w:r>
+              <w:rPr>
+                <w:rFonts w:ascii="Arial" w:hAnsi="Arial" w:cs="Arial"/>
+                <w:bCs/>
+                <w:sz w:val="18"/>
+                <w:szCs w:val="18"/>
+              </w:rPr>
+              <w:t>CLICAR</w:t>
+            </w:r>
+          </w:p>
+        </w:tc>
+        <w:tc>
+          <w:tcPr>
+            <w:tcW w:w="1417" w:type="dxa"/>
+            <w:vAlign w:val="center"/>
+          </w:tcPr>
+          <w:p>
+            <w:pPr>
+              <w:pStyle w:val="Cabealho"/>
+              <w:tabs>
+                <w:tab w:val="left" w:pos="336"/>
+                <w:tab w:val="center" w:pos="1311"/>
+              </w:tabs>
+              <w:jc w:val="center"/>
+              <w:rPr>
+                <w:rFonts w:ascii="Arial" w:hAnsi="Arial" w:cs="Arial"/>
+                <w:bCs/>
+                <w:sz w:val="18"/>
+                <w:szCs w:val="18"/>
+              </w:rPr>
+            </w:pPr>
+            <w:r>
+              <w:rPr>
+                <w:rFonts w:ascii="Arial" w:hAnsi="Arial" w:cs="Arial"/>
+                <w:bCs/>
+                <w:sz w:val="18"/>
+                <w:szCs w:val="18"/>
+              </w:rPr>
+              <w:t>NÃO CLICAR</w:t>
+            </w:r>
+          </w:p>
+        </w:tc>
+        <w:tc>
+          <w:tcPr>
+            <w:tcW w:w="2268" w:type="dxa"/>
+            <w:vAlign w:val="center"/>
+          </w:tcPr>
+          <w:p>
+            <w:pPr>
+              <w:pStyle w:val="Cabealho"/>
+              <w:tabs>
+                <w:tab w:val="left" w:pos="336"/>
+                <w:tab w:val="center" w:pos="1311"/>
+              </w:tabs>
+              <w:jc w:val="center"/>
+              <w:rPr>
+                <w:rFonts w:ascii="Arial" w:hAnsi="Arial" w:cs="Arial"/>
+                <w:bCs/>
+                <w:sz w:val="18"/>
+                <w:szCs w:val="18"/>
+              </w:rPr>
+            </w:pPr>
+            <w:r>
+              <w:rPr>
+                <w:rFonts w:ascii="Arial" w:hAnsi="Arial" w:cs="Arial"/>
+                <w:bCs/>
+                <w:sz w:val="18"/>
+                <w:szCs w:val="18"/>
+              </w:rPr>
+              <w:t xml:space="preserve">ERRO: QUANTIA DE CARACTERES POR </w:t>
+            </w:r>
+            <w:proofErr w:type="gramStart"/>
+            <w:r>
+              <w:rPr>
+                <w:rFonts w:ascii="Arial" w:hAnsi="Arial" w:cs="Arial"/>
+                <w:bCs/>
+                <w:sz w:val="18"/>
+                <w:szCs w:val="18"/>
+              </w:rPr>
+              <w:t>CAMPO EXCEDIDA</w:t>
+            </w:r>
+            <w:proofErr w:type="gramEnd"/>
+            <w:r>
+              <w:rPr>
+                <w:rFonts w:ascii="Arial" w:hAnsi="Arial" w:cs="Arial"/>
+                <w:bCs/>
+                <w:sz w:val="18"/>
+                <w:szCs w:val="18"/>
+              </w:rPr>
+              <w:t xml:space="preserve"> (ATIVIDADE)</w:t>
+            </w:r>
+          </w:p>
+        </w:tc>
+      </w:tr>
+      <w:tr>
+        <w:trPr>
+          <w:trHeight w:val="189"/>
+        </w:trPr>
+        <w:tc>
+          <w:tcPr>
+            <w:tcW w:w="709" w:type="dxa"/>
+            <w:vAlign w:val="center"/>
+          </w:tcPr>
+          <w:p>
+            <w:pPr>
+              <w:pStyle w:val="Cabealho"/>
+              <w:jc w:val="center"/>
+              <w:rPr>
+                <w:rFonts w:ascii="Arial" w:hAnsi="Arial" w:cs="Arial"/>
+                <w:bCs/>
+                <w:sz w:val="18"/>
+                <w:szCs w:val="18"/>
+              </w:rPr>
+            </w:pPr>
+            <w:proofErr w:type="gramStart"/>
+            <w:r>
+              <w:rPr>
+                <w:rFonts w:ascii="Arial" w:hAnsi="Arial" w:cs="Arial"/>
+                <w:bCs/>
+                <w:sz w:val="18"/>
+                <w:szCs w:val="18"/>
+              </w:rPr>
+              <w:t>5</w:t>
+            </w:r>
+            <w:proofErr w:type="gramEnd"/>
+          </w:p>
+        </w:tc>
+        <w:tc>
+          <w:tcPr>
+            <w:tcW w:w="1134" w:type="dxa"/>
+            <w:vAlign w:val="center"/>
+          </w:tcPr>
+          <w:p>
+            <w:pPr>
+              <w:pStyle w:val="Cabealho"/>
+              <w:jc w:val="center"/>
+              <w:rPr>
+                <w:rFonts w:ascii="Arial" w:hAnsi="Arial" w:cs="Arial"/>
+                <w:bCs/>
+                <w:sz w:val="18"/>
+                <w:szCs w:val="18"/>
+              </w:rPr>
+            </w:pPr>
+            <w:r>
+              <w:rPr>
+                <w:rFonts w:ascii="Arial" w:hAnsi="Arial" w:cs="Arial"/>
+                <w:bCs/>
+                <w:sz w:val="18"/>
+                <w:szCs w:val="18"/>
+              </w:rPr>
+              <w:t>VAZIO</w:t>
+            </w:r>
+          </w:p>
+        </w:tc>
+        <w:tc>
+          <w:tcPr>
+            <w:tcW w:w="1560" w:type="dxa"/>
+            <w:vAlign w:val="center"/>
+          </w:tcPr>
+          <w:p>
+            <w:pPr>
+              <w:pStyle w:val="Cabealho"/>
+              <w:jc w:val="center"/>
+              <w:rPr>
+                <w:rFonts w:ascii="Arial" w:hAnsi="Arial" w:cs="Arial"/>
+                <w:bCs/>
+                <w:sz w:val="18"/>
+                <w:szCs w:val="18"/>
+              </w:rPr>
+            </w:pPr>
+            <w:r>
+              <w:rPr>
+                <w:rFonts w:ascii="Arial" w:hAnsi="Arial" w:cs="Arial"/>
+                <w:bCs/>
+                <w:sz w:val="18"/>
+                <w:szCs w:val="18"/>
+              </w:rPr>
+              <w:t>VAZIO</w:t>
+            </w:r>
+          </w:p>
+        </w:tc>
+        <w:tc>
+          <w:tcPr>
+            <w:tcW w:w="1134" w:type="dxa"/>
+            <w:vAlign w:val="center"/>
+          </w:tcPr>
+          <w:p>
+            <w:pPr>
+              <w:pStyle w:val="Cabealho"/>
+              <w:jc w:val="center"/>
+              <w:rPr>
+                <w:rFonts w:ascii="Arial" w:hAnsi="Arial" w:cs="Arial"/>
+                <w:bCs/>
+                <w:sz w:val="18"/>
+                <w:szCs w:val="18"/>
+              </w:rPr>
+            </w:pPr>
+            <w:r>
+              <w:rPr>
+                <w:rFonts w:ascii="Arial" w:hAnsi="Arial" w:cs="Arial"/>
+                <w:bCs/>
+                <w:sz w:val="18"/>
+                <w:szCs w:val="18"/>
+              </w:rPr>
+              <w:t>VAZIO</w:t>
+            </w:r>
+          </w:p>
+        </w:tc>
+        <w:tc>
+          <w:tcPr>
+            <w:tcW w:w="992" w:type="dxa"/>
+            <w:vAlign w:val="center"/>
+          </w:tcPr>
+          <w:p>
+            <w:pPr>
+              <w:pStyle w:val="Cabealho"/>
+              <w:tabs>
+                <w:tab w:val="left" w:pos="336"/>
+                <w:tab w:val="center" w:pos="1311"/>
+              </w:tabs>
+              <w:jc w:val="center"/>
+              <w:rPr>
+                <w:rFonts w:ascii="Arial" w:hAnsi="Arial" w:cs="Arial"/>
+                <w:bCs/>
+                <w:sz w:val="18"/>
+                <w:szCs w:val="18"/>
+              </w:rPr>
+            </w:pPr>
+            <w:r>
+              <w:rPr>
+                <w:rFonts w:ascii="Arial" w:hAnsi="Arial" w:cs="Arial"/>
+                <w:bCs/>
+                <w:sz w:val="18"/>
+                <w:szCs w:val="18"/>
+              </w:rPr>
+              <w:t>NÃO CLICAR</w:t>
+            </w:r>
+          </w:p>
+        </w:tc>
+        <w:tc>
+          <w:tcPr>
+            <w:tcW w:w="1417" w:type="dxa"/>
+            <w:vAlign w:val="center"/>
+          </w:tcPr>
+          <w:p>
+            <w:pPr>
+              <w:pStyle w:val="Cabealho"/>
+              <w:tabs>
+                <w:tab w:val="left" w:pos="336"/>
+                <w:tab w:val="center" w:pos="1311"/>
+              </w:tabs>
+              <w:jc w:val="center"/>
+              <w:rPr>
+                <w:rFonts w:ascii="Arial" w:hAnsi="Arial" w:cs="Arial"/>
+                <w:bCs/>
+                <w:sz w:val="18"/>
+                <w:szCs w:val="18"/>
+              </w:rPr>
+            </w:pPr>
+            <w:r>
+              <w:rPr>
+                <w:rFonts w:ascii="Arial" w:hAnsi="Arial" w:cs="Arial"/>
+                <w:bCs/>
+                <w:sz w:val="18"/>
+                <w:szCs w:val="18"/>
+              </w:rPr>
+              <w:t>CLICAR</w:t>
+            </w:r>
+          </w:p>
+        </w:tc>
+        <w:tc>
+          <w:tcPr>
+            <w:tcW w:w="2268" w:type="dxa"/>
+            <w:vAlign w:val="center"/>
+          </w:tcPr>
+          <w:p>
+            <w:pPr>
+              <w:pStyle w:val="Cabealho"/>
+              <w:tabs>
+                <w:tab w:val="left" w:pos="336"/>
+                <w:tab w:val="center" w:pos="1311"/>
+              </w:tabs>
               <w:jc w:val="center"/>
               <w:rPr>
                 <w:rFonts w:ascii="Arial" w:hAnsi="Arial" w:cs="Arial"/>
@@ -7475,7 +10188,7 @@
 </file>
 
 <file path=customXml/itemProps1.xml><?xml version="1.0" encoding="utf-8"?>
-<ds:datastoreItem xmlns:ds="http://schemas.openxmlformats.org/officeDocument/2006/customXml" ds:itemID="{90DC9DEF-9A20-4E4C-87D3-FD1B8566B7EF}">
+<ds:datastoreItem xmlns:ds="http://schemas.openxmlformats.org/officeDocument/2006/customXml" ds:itemID="{305326C2-0407-4C11-AC78-CA6E059BFF6B}">
   <ds:schemaRefs>
     <ds:schemaRef ds:uri="http://schemas.openxmlformats.org/officeDocument/2006/bibliography"/>
   </ds:schemaRefs>

</xml_diff>